<commit_message>
readme events on webservices
</commit_message>
<xml_diff>
--- a/lapstone.docx
+++ b/lapstone.docx
@@ -6,13 +6,8 @@
       <w:pPr>
         <w:pStyle w:val="Title"/>
       </w:pPr>
-      <w:proofErr w:type="spellStart"/>
-      <w:r>
-        <w:t>Lapstone</w:t>
-      </w:r>
-      <w:proofErr w:type="spellEnd"/>
-      <w:r>
-        <w:t xml:space="preserve"> Framework</w:t>
+      <w:r>
+        <w:t>Lapstone Framework</w:t>
       </w:r>
     </w:p>
     <w:p>
@@ -20,6 +15,15 @@
         <w:pStyle w:val="Heading1"/>
       </w:pPr>
       <w:r>
+        <w:t>Content</w:t>
+      </w:r>
+    </w:p>
+    <w:p/>
+    <w:p>
+      <w:pPr>
+        <w:pStyle w:val="Heading1"/>
+      </w:pPr>
+      <w:r>
         <w:t>Coding Conv</w:t>
       </w:r>
       <w:r>
@@ -31,7 +35,3150 @@
         <w:pStyle w:val="Heading2"/>
       </w:pPr>
       <w:r>
-        <w:t>HTML Element with jQuery</w:t>
+        <w:t>Pages</w:t>
+      </w:r>
+    </w:p>
+    <w:p>
+      <w:pPr>
+        <w:pStyle w:val="Heading3"/>
+      </w:pPr>
+      <w:r>
+        <w:t>Create a page</w:t>
+      </w:r>
+    </w:p>
+    <w:p>
+      <w:r>
+        <w:t xml:space="preserve">To create a </w:t>
+      </w:r>
+      <w:proofErr w:type="gramStart"/>
+      <w:r>
+        <w:t>page</w:t>
+      </w:r>
+      <w:proofErr w:type="gramEnd"/>
+      <w:r>
+        <w:t xml:space="preserve"> you have to do the following steps in any order:</w:t>
+      </w:r>
+    </w:p>
+    <w:p>
+      <w:pPr>
+        <w:pStyle w:val="ListParagraph"/>
+        <w:numPr>
+          <w:ilvl w:val="0"/>
+          <w:numId w:val="5"/>
+        </w:numPr>
+      </w:pPr>
+      <w:r>
+        <w:t>Create a HTML file /pages/</w:t>
+      </w:r>
+      <w:proofErr w:type="gramStart"/>
+      <w:r>
+        <w:t>page.&lt;</w:t>
+      </w:r>
+      <w:proofErr w:type="gramEnd"/>
+      <w:r>
+        <w:t xml:space="preserve">page name&gt;.html. </w:t>
+      </w:r>
+    </w:p>
+    <w:p>
+      <w:pPr>
+        <w:pStyle w:val="ListParagraph"/>
+        <w:numPr>
+          <w:ilvl w:val="1"/>
+          <w:numId w:val="12"/>
+        </w:numPr>
+      </w:pPr>
+      <w:r>
+        <w:t>Copy the the template HTML in the file.</w:t>
+      </w:r>
+    </w:p>
+    <w:p>
+      <w:pPr>
+        <w:pStyle w:val="ListParagraph"/>
+        <w:numPr>
+          <w:ilvl w:val="1"/>
+          <w:numId w:val="12"/>
+        </w:numPr>
+      </w:pPr>
+      <w:r>
+        <w:t>Search for ##page and replace it with &lt;page name&gt;.</w:t>
+      </w:r>
+    </w:p>
+    <w:p>
+      <w:pPr>
+        <w:pStyle w:val="ListParagraph"/>
+        <w:numPr>
+          <w:ilvl w:val="0"/>
+          <w:numId w:val="5"/>
+        </w:numPr>
+      </w:pPr>
+      <w:r>
+        <w:t xml:space="preserve">Create a </w:t>
+      </w:r>
+      <w:proofErr w:type="spellStart"/>
+      <w:r>
+        <w:t>javascript</w:t>
+      </w:r>
+      <w:proofErr w:type="spellEnd"/>
+      <w:r>
+        <w:t xml:space="preserve"> file under /</w:t>
+      </w:r>
+      <w:proofErr w:type="spellStart"/>
+      <w:r>
+        <w:t>js</w:t>
+      </w:r>
+      <w:proofErr w:type="spellEnd"/>
+      <w:r>
+        <w:t>/page/</w:t>
+      </w:r>
+      <w:proofErr w:type="gramStart"/>
+      <w:r>
+        <w:t>page.&lt;</w:t>
+      </w:r>
+      <w:proofErr w:type="gramEnd"/>
+      <w:r>
+        <w:t>page name&gt;.</w:t>
+      </w:r>
+      <w:proofErr w:type="spellStart"/>
+      <w:r>
+        <w:t>js</w:t>
+      </w:r>
+      <w:proofErr w:type="spellEnd"/>
+      <w:r>
+        <w:t>.</w:t>
+      </w:r>
+    </w:p>
+    <w:p>
+      <w:pPr>
+        <w:pStyle w:val="ListParagraph"/>
+        <w:numPr>
+          <w:ilvl w:val="1"/>
+          <w:numId w:val="11"/>
+        </w:numPr>
+      </w:pPr>
+      <w:r>
+        <w:t xml:space="preserve">Copy the template </w:t>
+      </w:r>
+      <w:proofErr w:type="spellStart"/>
+      <w:r>
+        <w:t>javascript</w:t>
+      </w:r>
+      <w:proofErr w:type="spellEnd"/>
+      <w:r>
+        <w:t xml:space="preserve"> in the file.</w:t>
+      </w:r>
+    </w:p>
+    <w:p>
+      <w:pPr>
+        <w:pStyle w:val="ListParagraph"/>
+        <w:numPr>
+          <w:ilvl w:val="1"/>
+          <w:numId w:val="11"/>
+        </w:numPr>
+      </w:pPr>
+      <w:r>
+        <w:t>Search for ##page and replace it with &lt;page name&gt;.</w:t>
+      </w:r>
+    </w:p>
+    <w:p>
+      <w:pPr>
+        <w:pStyle w:val="ListParagraph"/>
+        <w:numPr>
+          <w:ilvl w:val="0"/>
+          <w:numId w:val="5"/>
+        </w:numPr>
+      </w:pPr>
+      <w:r>
+        <w:t xml:space="preserve">Create a </w:t>
+      </w:r>
+      <w:proofErr w:type="spellStart"/>
+      <w:r>
+        <w:t>json</w:t>
+      </w:r>
+      <w:proofErr w:type="spellEnd"/>
+      <w:r>
+        <w:t xml:space="preserve"> file /</w:t>
+      </w:r>
+      <w:proofErr w:type="spellStart"/>
+      <w:r>
+        <w:t>js</w:t>
+      </w:r>
+      <w:proofErr w:type="spellEnd"/>
+      <w:r>
+        <w:t>/page/</w:t>
+      </w:r>
+      <w:proofErr w:type="gramStart"/>
+      <w:r>
+        <w:t>page.&lt;</w:t>
+      </w:r>
+      <w:proofErr w:type="gramEnd"/>
+      <w:r>
+        <w:t>page name&gt;.</w:t>
+      </w:r>
+      <w:proofErr w:type="spellStart"/>
+      <w:r>
+        <w:t>json</w:t>
+      </w:r>
+      <w:proofErr w:type="spellEnd"/>
+      <w:r>
+        <w:t>.</w:t>
+      </w:r>
+    </w:p>
+    <w:p>
+      <w:pPr>
+        <w:pStyle w:val="ListParagraph"/>
+        <w:numPr>
+          <w:ilvl w:val="1"/>
+          <w:numId w:val="10"/>
+        </w:numPr>
+      </w:pPr>
+      <w:proofErr w:type="spellStart"/>
+      <w:r>
+        <w:t>Copry</w:t>
+      </w:r>
+      <w:proofErr w:type="spellEnd"/>
+      <w:r>
+        <w:t xml:space="preserve"> the template </w:t>
+      </w:r>
+      <w:proofErr w:type="spellStart"/>
+      <w:r>
+        <w:t>json</w:t>
+      </w:r>
+      <w:proofErr w:type="spellEnd"/>
+      <w:r>
+        <w:t xml:space="preserve"> in the file.</w:t>
+      </w:r>
+    </w:p>
+    <w:p>
+      <w:pPr>
+        <w:pStyle w:val="ListParagraph"/>
+        <w:numPr>
+          <w:ilvl w:val="1"/>
+          <w:numId w:val="10"/>
+        </w:numPr>
+      </w:pPr>
+      <w:r>
+        <w:t>Search for ##page and replace it with &lt;page name&gt;.</w:t>
+      </w:r>
+    </w:p>
+    <w:p>
+      <w:pPr>
+        <w:pStyle w:val="ListParagraph"/>
+        <w:numPr>
+          <w:ilvl w:val="0"/>
+          <w:numId w:val="5"/>
+        </w:numPr>
+      </w:pPr>
+      <w:r>
+        <w:t>Register the page in the /</w:t>
+      </w:r>
+      <w:proofErr w:type="spellStart"/>
+      <w:r>
+        <w:t>js</w:t>
+      </w:r>
+      <w:proofErr w:type="spellEnd"/>
+      <w:r>
+        <w:t>/page/</w:t>
+      </w:r>
+      <w:proofErr w:type="spellStart"/>
+      <w:r>
+        <w:t>pages.json</w:t>
+      </w:r>
+      <w:proofErr w:type="spellEnd"/>
+      <w:r>
+        <w:t xml:space="preserve"> file.</w:t>
+      </w:r>
+    </w:p>
+    <w:p>
+      <w:r>
+        <w:t>Now the page is created an</w:t>
+      </w:r>
+      <w:r>
+        <w:t>d</w:t>
+      </w:r>
+      <w:r>
+        <w:t xml:space="preserve"> can be used in your app.</w:t>
+      </w:r>
+    </w:p>
+    <w:p>
+      <w:pPr>
+        <w:pStyle w:val="Heading3"/>
+      </w:pPr>
+      <w:bookmarkStart w:id="0" w:name="_Templates"/>
+      <w:bookmarkEnd w:id="0"/>
+      <w:r>
+        <w:t>Templates</w:t>
+      </w:r>
+    </w:p>
+    <w:p>
+      <w:pPr>
+        <w:pStyle w:val="Heading3"/>
+      </w:pPr>
+      <w:bookmarkStart w:id="1" w:name="_Configuring_a_page"/>
+      <w:bookmarkEnd w:id="1"/>
+      <w:r>
+        <w:t>Configuring a page</w:t>
+      </w:r>
+    </w:p>
+    <w:p>
+      <w:r>
+        <w:t xml:space="preserve">The </w:t>
+      </w:r>
+      <w:proofErr w:type="gramStart"/>
+      <w:r>
+        <w:t>page.&lt;</w:t>
+      </w:r>
+      <w:proofErr w:type="gramEnd"/>
+      <w:r>
+        <w:t>page name&gt;.</w:t>
+      </w:r>
+      <w:proofErr w:type="spellStart"/>
+      <w:r>
+        <w:t>json</w:t>
+      </w:r>
+      <w:proofErr w:type="spellEnd"/>
+      <w:r>
+        <w:t xml:space="preserve"> file contains a set of obligate parameters. You can extend them if you need your special parameters.</w:t>
+      </w:r>
+    </w:p>
+    <w:p>
+      <w:pPr>
+        <w:pStyle w:val="Heading4"/>
+      </w:pPr>
+      <w:r>
+        <w:t>Obligate f</w:t>
+      </w:r>
+      <w:r>
+        <w:t>ields</w:t>
+      </w:r>
+    </w:p>
+    <w:p>
+      <w:pPr>
+        <w:pStyle w:val="Heading5"/>
+      </w:pPr>
+      <w:r>
+        <w:t>name</w:t>
+      </w:r>
+    </w:p>
+    <w:p>
+      <w:r>
+        <w:t>Your &lt;page name&gt;</w:t>
+      </w:r>
+      <w:r>
+        <w:t>.</w:t>
+      </w:r>
+    </w:p>
+    <w:p>
+      <w:pPr>
+        <w:pStyle w:val="Heading5"/>
+      </w:pPr>
+      <w:proofErr w:type="spellStart"/>
+      <w:r>
+        <w:t>shortname</w:t>
+      </w:r>
+      <w:proofErr w:type="spellEnd"/>
+    </w:p>
+    <w:p>
+      <w:r>
+        <w:t>Reserved for the future. Please fill it with your &lt;page name&gt;</w:t>
+      </w:r>
+    </w:p>
+    <w:p>
+      <w:pPr>
+        <w:pStyle w:val="Heading5"/>
+      </w:pPr>
+      <w:r>
+        <w:t>template</w:t>
+      </w:r>
+    </w:p>
+    <w:p>
+      <w:r>
+        <w:t>Define your page template. An empty string for no page template.</w:t>
+      </w:r>
+    </w:p>
+    <w:p>
+      <w:pPr>
+        <w:pStyle w:val="Heading5"/>
+      </w:pPr>
+      <w:proofErr w:type="spellStart"/>
+      <w:r>
+        <w:t>asyncLoading</w:t>
+      </w:r>
+      <w:proofErr w:type="spellEnd"/>
+    </w:p>
+    <w:p>
+      <w:r>
+        <w:rPr>
+          <w:rStyle w:val="CodeInline"/>
+        </w:rPr>
+        <w:t>true</w:t>
+      </w:r>
+      <w:r>
+        <w:t xml:space="preserve"> or </w:t>
+      </w:r>
+      <w:r>
+        <w:rPr>
+          <w:rStyle w:val="CodeInline"/>
+        </w:rPr>
+        <w:t>false</w:t>
+      </w:r>
+    </w:p>
+    <w:p>
+      <w:r>
+        <w:t>If you want to use asynchronous page loading or not.</w:t>
+      </w:r>
+    </w:p>
+    <w:p>
+      <w:pPr>
+        <w:pStyle w:val="Heading5"/>
+      </w:pPr>
+      <w:proofErr w:type="spellStart"/>
+      <w:r>
+        <w:t>useKeepAlive</w:t>
+      </w:r>
+      <w:proofErr w:type="spellEnd"/>
+    </w:p>
+    <w:p>
+      <w:r>
+        <w:rPr>
+          <w:rStyle w:val="CodeInline"/>
+        </w:rPr>
+        <w:t>true</w:t>
+      </w:r>
+      <w:r>
+        <w:t xml:space="preserve"> or </w:t>
+      </w:r>
+      <w:r>
+        <w:rPr>
+          <w:rStyle w:val="CodeInline"/>
+        </w:rPr>
+        <w:t>false</w:t>
+      </w:r>
+    </w:p>
+    <w:p>
+      <w:r>
+        <w:t xml:space="preserve">More details at the </w:t>
+      </w:r>
+      <w:proofErr w:type="spellStart"/>
+      <w:proofErr w:type="gramStart"/>
+      <w:r>
+        <w:t>plugin.KeepAlive</w:t>
+      </w:r>
+      <w:proofErr w:type="spellEnd"/>
+      <w:proofErr w:type="gramEnd"/>
+      <w:r>
+        <w:t xml:space="preserve"> section.</w:t>
+      </w:r>
+    </w:p>
+    <w:p>
+      <w:pPr>
+        <w:pStyle w:val="Heading5"/>
+      </w:pPr>
+      <w:proofErr w:type="spellStart"/>
+      <w:r>
+        <w:lastRenderedPageBreak/>
+        <w:t>loginObligate</w:t>
+      </w:r>
+      <w:proofErr w:type="spellEnd"/>
+    </w:p>
+    <w:p>
+      <w:r>
+        <w:rPr>
+          <w:rStyle w:val="CodeInline"/>
+        </w:rPr>
+        <w:t>true</w:t>
+      </w:r>
+      <w:r>
+        <w:t xml:space="preserve"> or </w:t>
+      </w:r>
+      <w:r>
+        <w:rPr>
+          <w:rStyle w:val="CodeInline"/>
+        </w:rPr>
+        <w:t>false</w:t>
+      </w:r>
+    </w:p>
+    <w:p>
+      <w:r>
+        <w:t xml:space="preserve">More details at the </w:t>
+      </w:r>
+      <w:proofErr w:type="spellStart"/>
+      <w:proofErr w:type="gramStart"/>
+      <w:r>
+        <w:t>plugin.Session</w:t>
+      </w:r>
+      <w:proofErr w:type="spellEnd"/>
+      <w:proofErr w:type="gramEnd"/>
+      <w:r>
+        <w:t xml:space="preserve"> section.</w:t>
+      </w:r>
+    </w:p>
+    <w:p>
+      <w:pPr>
+        <w:pStyle w:val="Heading5"/>
+      </w:pPr>
+      <w:proofErr w:type="spellStart"/>
+      <w:r>
+        <w:t>isGlobalPage</w:t>
+      </w:r>
+      <w:proofErr w:type="spellEnd"/>
+    </w:p>
+    <w:p>
+      <w:r>
+        <w:rPr>
+          <w:rStyle w:val="CodeInline"/>
+        </w:rPr>
+        <w:t>false</w:t>
+      </w:r>
+    </w:p>
+    <w:p>
+      <w:r>
+        <w:t>Deprecated mechanic. Will be updated in future versions.</w:t>
+      </w:r>
+    </w:p>
+    <w:p>
+      <w:pPr>
+        <w:pStyle w:val="Heading5"/>
+      </w:pPr>
+      <w:bookmarkStart w:id="2" w:name="_contentRefresh"/>
+      <w:bookmarkEnd w:id="2"/>
+      <w:proofErr w:type="spellStart"/>
+      <w:r>
+        <w:t>contentRefresh</w:t>
+      </w:r>
+      <w:proofErr w:type="spellEnd"/>
+    </w:p>
+    <w:p>
+      <w:r>
+        <w:rPr>
+          <w:rStyle w:val="CodeInline"/>
+        </w:rPr>
+        <w:t>true</w:t>
+      </w:r>
+      <w:r>
+        <w:t xml:space="preserve"> or </w:t>
+      </w:r>
+      <w:r>
+        <w:rPr>
+          <w:rStyle w:val="CodeInline"/>
+        </w:rPr>
+        <w:t>false</w:t>
+      </w:r>
+    </w:p>
+    <w:p>
+      <w:r>
+        <w:t xml:space="preserve">Automatically reload the page after </w:t>
+      </w:r>
+      <w:hyperlink w:anchor="_contentRefreshInterval" w:history="1">
+        <w:proofErr w:type="spellStart"/>
+        <w:r>
+          <w:rPr>
+            <w:rStyle w:val="Hyperlink"/>
+          </w:rPr>
+          <w:t>contentRefreshInterval</w:t>
+        </w:r>
+        <w:proofErr w:type="spellEnd"/>
+      </w:hyperlink>
+      <w:r>
+        <w:t xml:space="preserve"> seconds.</w:t>
+      </w:r>
+    </w:p>
+    <w:p>
+      <w:pPr>
+        <w:pStyle w:val="Heading5"/>
+      </w:pPr>
+      <w:bookmarkStart w:id="3" w:name="_contentRefreshInterval"/>
+      <w:bookmarkEnd w:id="3"/>
+      <w:proofErr w:type="spellStart"/>
+      <w:r>
+        <w:t>contentRefreshInterval</w:t>
+      </w:r>
+      <w:proofErr w:type="spellEnd"/>
+    </w:p>
+    <w:p>
+      <w:proofErr w:type="spellStart"/>
+      <w:r>
+        <w:rPr>
+          <w:rStyle w:val="CodeInline"/>
+        </w:rPr>
+        <w:t>int</w:t>
+      </w:r>
+      <w:proofErr w:type="spellEnd"/>
+      <w:r>
+        <w:rPr>
+          <w:rStyle w:val="CodeInline"/>
+        </w:rPr>
+        <w:t xml:space="preserve"> (&gt;0)</w:t>
+      </w:r>
+    </w:p>
+    <w:p>
+      <w:r>
+        <w:t xml:space="preserve">Interval </w:t>
+      </w:r>
+      <w:r>
+        <w:t xml:space="preserve">in seconds </w:t>
+      </w:r>
+      <w:r>
+        <w:t xml:space="preserve">when the page should be reloaded. Necessary when </w:t>
+      </w:r>
+      <w:hyperlink w:anchor="_contentRefresh" w:history="1">
+        <w:proofErr w:type="spellStart"/>
+        <w:r>
+          <w:rPr>
+            <w:rStyle w:val="Hyperlink"/>
+          </w:rPr>
+          <w:t>contentRefresh</w:t>
+        </w:r>
+        <w:proofErr w:type="spellEnd"/>
+      </w:hyperlink>
+      <w:r>
+        <w:t xml:space="preserve"> is </w:t>
+      </w:r>
+      <w:r>
+        <w:rPr>
+          <w:rStyle w:val="CodeInline"/>
+        </w:rPr>
+        <w:t>true</w:t>
+      </w:r>
+      <w:r>
+        <w:t xml:space="preserve">. </w:t>
+      </w:r>
+    </w:p>
+    <w:p>
+      <w:pPr>
+        <w:pStyle w:val="Heading4"/>
+      </w:pPr>
+      <w:r>
+        <w:t>Sample configuration</w:t>
+      </w:r>
+    </w:p>
+    <w:p>
+      <w:pPr>
+        <w:pStyle w:val="Code"/>
+      </w:pPr>
+      <w:r>
+        <w:t>{</w:t>
+      </w:r>
+    </w:p>
+    <w:p>
+      <w:pPr>
+        <w:pStyle w:val="Code"/>
+      </w:pPr>
+      <w:r>
+        <w:tab/>
+        <w:t>"name": "</w:t>
+      </w:r>
+      <w:proofErr w:type="spellStart"/>
+      <w:r>
+        <w:t>competenceProfile</w:t>
+      </w:r>
+      <w:proofErr w:type="spellEnd"/>
+      <w:r>
+        <w:t>",</w:t>
+      </w:r>
+    </w:p>
+    <w:p>
+      <w:pPr>
+        <w:pStyle w:val="Code"/>
+      </w:pPr>
+      <w:r>
+        <w:tab/>
+        <w:t>"</w:t>
+      </w:r>
+      <w:proofErr w:type="spellStart"/>
+      <w:r>
+        <w:t>shortname</w:t>
+      </w:r>
+      <w:proofErr w:type="spellEnd"/>
+      <w:r>
+        <w:t>": "</w:t>
+      </w:r>
+      <w:proofErr w:type="spellStart"/>
+      <w:r>
+        <w:t>competenceProfile</w:t>
+      </w:r>
+      <w:proofErr w:type="spellEnd"/>
+      <w:r>
+        <w:t>",</w:t>
+      </w:r>
+    </w:p>
+    <w:p>
+      <w:pPr>
+        <w:pStyle w:val="Code"/>
+      </w:pPr>
+      <w:r>
+        <w:tab/>
+        <w:t>"template": "</w:t>
+      </w:r>
+      <w:proofErr w:type="spellStart"/>
+      <w:r>
+        <w:t>DakoraGridPage</w:t>
+      </w:r>
+      <w:proofErr w:type="spellEnd"/>
+      <w:r>
+        <w:t>",</w:t>
+      </w:r>
+    </w:p>
+    <w:p>
+      <w:pPr>
+        <w:pStyle w:val="Code"/>
+      </w:pPr>
+      <w:r>
+        <w:tab/>
+        <w:t>"</w:t>
+      </w:r>
+      <w:proofErr w:type="spellStart"/>
+      <w:r>
+        <w:t>asyncLoading</w:t>
+      </w:r>
+      <w:proofErr w:type="spellEnd"/>
+      <w:r>
+        <w:t>": true,</w:t>
+      </w:r>
+    </w:p>
+    <w:p>
+      <w:pPr>
+        <w:pStyle w:val="Code"/>
+      </w:pPr>
+      <w:r>
+        <w:tab/>
+        <w:t>"</w:t>
+      </w:r>
+      <w:proofErr w:type="spellStart"/>
+      <w:r>
+        <w:t>useKeepAlive</w:t>
+      </w:r>
+      <w:proofErr w:type="spellEnd"/>
+      <w:r>
+        <w:t>": true,</w:t>
+      </w:r>
+    </w:p>
+    <w:p>
+      <w:pPr>
+        <w:pStyle w:val="Code"/>
+      </w:pPr>
+      <w:r>
+        <w:tab/>
+        <w:t>"</w:t>
+      </w:r>
+      <w:proofErr w:type="spellStart"/>
+      <w:r>
+        <w:t>loginObligate</w:t>
+      </w:r>
+      <w:proofErr w:type="spellEnd"/>
+      <w:r>
+        <w:t>": true,</w:t>
+      </w:r>
+    </w:p>
+    <w:p>
+      <w:pPr>
+        <w:pStyle w:val="Code"/>
+      </w:pPr>
+      <w:r>
+        <w:tab/>
+        <w:t>"</w:t>
+      </w:r>
+      <w:proofErr w:type="spellStart"/>
+      <w:r>
+        <w:t>isGlobalPage</w:t>
+      </w:r>
+      <w:proofErr w:type="spellEnd"/>
+      <w:r>
+        <w:t>": false,</w:t>
+      </w:r>
+    </w:p>
+    <w:p>
+      <w:pPr>
+        <w:pStyle w:val="Code"/>
+      </w:pPr>
+      <w:r>
+        <w:tab/>
+        <w:t>"</w:t>
+      </w:r>
+      <w:proofErr w:type="spellStart"/>
+      <w:r>
+        <w:t>contentRefresh</w:t>
+      </w:r>
+      <w:proofErr w:type="spellEnd"/>
+      <w:r>
+        <w:t>": false,</w:t>
+      </w:r>
+    </w:p>
+    <w:p>
+      <w:pPr>
+        <w:pStyle w:val="Code"/>
+      </w:pPr>
+      <w:r>
+        <w:tab/>
+        <w:t>"</w:t>
+      </w:r>
+      <w:proofErr w:type="spellStart"/>
+      <w:r>
+        <w:t>contentRefreshInterval</w:t>
+      </w:r>
+      <w:proofErr w:type="spellEnd"/>
+      <w:r>
+        <w:t>": 0</w:t>
+      </w:r>
+    </w:p>
+    <w:p>
+      <w:pPr>
+        <w:pStyle w:val="Code"/>
+      </w:pPr>
+      <w:r>
+        <w:t>}</w:t>
+      </w:r>
+    </w:p>
+    <w:p>
+      <w:pPr>
+        <w:pStyle w:val="Heading3"/>
+      </w:pPr>
+      <w:r>
+        <w:t xml:space="preserve">Minimal </w:t>
+      </w:r>
+      <w:proofErr w:type="spellStart"/>
+      <w:r>
+        <w:t>structur</w:t>
+      </w:r>
+      <w:proofErr w:type="spellEnd"/>
+      <w:r>
+        <w:t xml:space="preserve"> of a page / </w:t>
+      </w:r>
+      <w:r>
+        <w:t>Create the DOM</w:t>
+      </w:r>
+    </w:p>
+    <w:p>
+      <w:r>
+        <w:t xml:space="preserve">Depending on your configuration in the </w:t>
+      </w:r>
+      <w:proofErr w:type="spellStart"/>
+      <w:r>
+        <w:t>json</w:t>
+      </w:r>
+      <w:proofErr w:type="spellEnd"/>
+      <w:r>
+        <w:t xml:space="preserve"> file lapstone calls the </w:t>
+      </w:r>
+      <w:hyperlink w:anchor="_creator()_1" w:history="1">
+        <w:r>
+          <w:rPr>
+            <w:rStyle w:val="Hyperlink"/>
+            <w:rFonts w:ascii="Courier New" w:hAnsi="Courier New"/>
+            <w:sz w:val="22"/>
+          </w:rPr>
+          <w:t>creator()</w:t>
+        </w:r>
+      </w:hyperlink>
+      <w:r>
+        <w:t xml:space="preserve"> or the </w:t>
+      </w:r>
+      <w:hyperlink w:anchor="_async.creator()_2" w:history="1">
+        <w:proofErr w:type="spellStart"/>
+        <w:r>
+          <w:rPr>
+            <w:rStyle w:val="Hyperlink"/>
+            <w:rFonts w:ascii="Courier New" w:hAnsi="Courier New"/>
+            <w:sz w:val="22"/>
+          </w:rPr>
+          <w:t>async.creator</w:t>
+        </w:r>
+        <w:proofErr w:type="spellEnd"/>
+        <w:r>
+          <w:rPr>
+            <w:rStyle w:val="Hyperlink"/>
+            <w:rFonts w:ascii="Courier New" w:hAnsi="Courier New"/>
+            <w:sz w:val="22"/>
+          </w:rPr>
+          <w:t>()</w:t>
+        </w:r>
+      </w:hyperlink>
+      <w:r>
+        <w:t xml:space="preserve"> function in your page.&lt;page name&gt;.</w:t>
+      </w:r>
+      <w:proofErr w:type="spellStart"/>
+      <w:r>
+        <w:t>js</w:t>
+      </w:r>
+      <w:proofErr w:type="spellEnd"/>
+      <w:r>
+        <w:t>.</w:t>
+      </w:r>
+    </w:p>
+    <w:p>
+      <w:pPr>
+        <w:pStyle w:val="Heading4"/>
+      </w:pPr>
+      <w:proofErr w:type="spellStart"/>
+      <w:r>
+        <w:t>config</w:t>
+      </w:r>
+      <w:proofErr w:type="spellEnd"/>
+    </w:p>
+    <w:p>
+      <w:r>
+        <w:t xml:space="preserve">The </w:t>
+      </w:r>
+      <w:proofErr w:type="spellStart"/>
+      <w:r>
+        <w:t>config</w:t>
+      </w:r>
+      <w:proofErr w:type="spellEnd"/>
+      <w:r>
+        <w:t xml:space="preserve"> object contains the object which is defined in the </w:t>
+      </w:r>
+      <w:proofErr w:type="gramStart"/>
+      <w:r>
+        <w:t>page.&lt;</w:t>
+      </w:r>
+      <w:proofErr w:type="gramEnd"/>
+      <w:r>
+        <w:t>page name&gt;.</w:t>
+      </w:r>
+      <w:proofErr w:type="spellStart"/>
+      <w:r>
+        <w:t>json</w:t>
+      </w:r>
+      <w:proofErr w:type="spellEnd"/>
+      <w:r>
+        <w:t xml:space="preserve"> file.</w:t>
+      </w:r>
+    </w:p>
+    <w:p>
+      <w:r>
+        <w:t xml:space="preserve">Have a look </w:t>
+      </w:r>
+      <w:hyperlink w:anchor="_Configuring_a_page" w:history="1">
+        <w:r>
+          <w:rPr>
+            <w:rStyle w:val="Hyperlink"/>
+          </w:rPr>
+          <w:t>how to configure</w:t>
+        </w:r>
+      </w:hyperlink>
+      <w:r>
+        <w:t xml:space="preserve"> a page.</w:t>
+      </w:r>
+    </w:p>
+    <w:p>
+      <w:pPr>
+        <w:pStyle w:val="Heading4"/>
+      </w:pPr>
+      <w:r>
+        <w:t>include</w:t>
+      </w:r>
+    </w:p>
+    <w:p>
+      <w:r>
+        <w:t xml:space="preserve">Files which are defined in the include array are loaded every time before the </w:t>
+      </w:r>
+      <w:hyperlink w:anchor="_creator()" w:history="1">
+        <w:r>
+          <w:rPr>
+            <w:rStyle w:val="Hyperlink"/>
+            <w:rFonts w:ascii="Courier New" w:hAnsi="Courier New"/>
+            <w:sz w:val="22"/>
+          </w:rPr>
+          <w:t>creator()</w:t>
+        </w:r>
+      </w:hyperlink>
+      <w:r>
+        <w:t xml:space="preserve"> or the </w:t>
+      </w:r>
+      <w:hyperlink w:anchor="_async.creator()_1" w:history="1">
+        <w:proofErr w:type="spellStart"/>
+        <w:r>
+          <w:rPr>
+            <w:rStyle w:val="Hyperlink"/>
+            <w:rFonts w:ascii="Courier New" w:hAnsi="Courier New"/>
+            <w:sz w:val="22"/>
+          </w:rPr>
+          <w:t>async.creator</w:t>
+        </w:r>
+        <w:proofErr w:type="spellEnd"/>
+        <w:r>
+          <w:rPr>
+            <w:rStyle w:val="Hyperlink"/>
+            <w:rFonts w:ascii="Courier New" w:hAnsi="Courier New"/>
+            <w:sz w:val="22"/>
+          </w:rPr>
+          <w:t>()</w:t>
+        </w:r>
+      </w:hyperlink>
+      <w:r>
+        <w:t xml:space="preserve"> function is called.</w:t>
+      </w:r>
+    </w:p>
+    <w:p>
+      <w:pPr>
+        <w:pStyle w:val="Heading4"/>
+      </w:pPr>
+      <w:proofErr w:type="spellStart"/>
+      <w:r>
+        <w:t>include_once</w:t>
+      </w:r>
+      <w:proofErr w:type="spellEnd"/>
+    </w:p>
+    <w:p>
+      <w:pPr>
+        <w:pStyle w:val="Heading4"/>
+      </w:pPr>
+      <w:r>
+        <w:t>elements</w:t>
+      </w:r>
+    </w:p>
+    <w:p>
+      <w:r>
+        <w:t xml:space="preserve">If you using page templates the the </w:t>
+      </w:r>
+      <w:proofErr w:type="spellStart"/>
+      <w:proofErr w:type="gramStart"/>
+      <w:r>
+        <w:rPr>
+          <w:rStyle w:val="CodeInline"/>
+        </w:rPr>
+        <w:t>async.elements</w:t>
+      </w:r>
+      <w:proofErr w:type="spellEnd"/>
+      <w:proofErr w:type="gramEnd"/>
+      <w:r>
+        <w:t xml:space="preserve"> object is containing the jQuery objects.</w:t>
+      </w:r>
+    </w:p>
+    <w:p>
+      <w:pPr>
+        <w:pStyle w:val="Heading4"/>
+      </w:pPr>
+      <w:proofErr w:type="gramStart"/>
+      <w:r>
+        <w:t>constructor(</w:t>
+      </w:r>
+      <w:proofErr w:type="gramEnd"/>
+      <w:r>
+        <w:t>)</w:t>
+      </w:r>
+    </w:p>
+    <w:p>
+      <w:r>
+        <w:t xml:space="preserve">On startup lapstone calls the </w:t>
+      </w:r>
+      <w:proofErr w:type="gramStart"/>
+      <w:r>
+        <w:rPr>
+          <w:rStyle w:val="CodeInline"/>
+        </w:rPr>
+        <w:t>constructor(</w:t>
+      </w:r>
+      <w:proofErr w:type="gramEnd"/>
+      <w:r>
+        <w:rPr>
+          <w:rStyle w:val="CodeInline"/>
+        </w:rPr>
+        <w:t>)</w:t>
+      </w:r>
+      <w:r>
+        <w:t xml:space="preserve"> function of every page. The plugins are already loaded at this time.</w:t>
+      </w:r>
+    </w:p>
+    <w:p>
+      <w:r>
+        <w:t xml:space="preserve">You have to return a </w:t>
+      </w:r>
+      <w:proofErr w:type="spellStart"/>
+      <w:r>
+        <w:rPr>
+          <w:rStyle w:val="CodeInline"/>
+        </w:rPr>
+        <w:t>jQuery.Deferred</w:t>
+      </w:r>
+      <w:proofErr w:type="spellEnd"/>
+      <w:r>
+        <w:rPr>
+          <w:rStyle w:val="CodeInline"/>
+        </w:rPr>
+        <w:t>(</w:t>
+      </w:r>
+      <w:proofErr w:type="gramStart"/>
+      <w:r>
+        <w:rPr>
+          <w:rStyle w:val="CodeInline"/>
+        </w:rPr>
+        <w:t>).promise</w:t>
+      </w:r>
+      <w:proofErr w:type="gramEnd"/>
+      <w:r>
+        <w:rPr>
+          <w:rStyle w:val="CodeInline"/>
+        </w:rPr>
+        <w:t>()</w:t>
+      </w:r>
+      <w:r>
+        <w:t xml:space="preserve"> object.</w:t>
+      </w:r>
+    </w:p>
+    <w:p>
+      <w:pPr>
+        <w:pStyle w:val="Heading4"/>
+      </w:pPr>
+      <w:bookmarkStart w:id="4" w:name="_creator()"/>
+      <w:bookmarkStart w:id="5" w:name="_creator()_1"/>
+      <w:bookmarkEnd w:id="4"/>
+      <w:bookmarkEnd w:id="5"/>
+      <w:proofErr w:type="gramStart"/>
+      <w:r>
+        <w:t>creator(</w:t>
+      </w:r>
+      <w:proofErr w:type="gramEnd"/>
+      <w:r>
+        <w:t>)</w:t>
+      </w:r>
+    </w:p>
+    <w:p>
+      <w:r>
+        <w:t xml:space="preserve">Create your HTML page in the function body. Please use the </w:t>
+      </w:r>
+      <w:hyperlink w:anchor="_DOM_manipulation" w:history="1">
+        <w:r>
+          <w:rPr>
+            <w:rStyle w:val="Hyperlink"/>
+          </w:rPr>
+          <w:t>DOM manipulation conventions</w:t>
+        </w:r>
+      </w:hyperlink>
+      <w:r>
+        <w:t xml:space="preserve">. If you are using a </w:t>
+      </w:r>
+      <w:hyperlink w:anchor="_Templates" w:history="1">
+        <w:r>
+          <w:rPr>
+            <w:rStyle w:val="Hyperlink"/>
+          </w:rPr>
+          <w:t>page template</w:t>
+        </w:r>
+      </w:hyperlink>
+      <w:r>
+        <w:t xml:space="preserve"> the </w:t>
+      </w:r>
+      <w:r>
+        <w:rPr>
+          <w:rStyle w:val="CodeInline"/>
+        </w:rPr>
+        <w:t>elements</w:t>
+      </w:r>
+      <w:r>
+        <w:t xml:space="preserve"> object contains the jQuery objects.</w:t>
+      </w:r>
+      <w:r>
+        <w:t xml:space="preserve"> </w:t>
+      </w:r>
+    </w:p>
+    <w:p>
+      <w:r>
+        <w:t xml:space="preserve">Now DOM manipulation is over and lapstone will </w:t>
+      </w:r>
+      <w:r>
+        <w:t xml:space="preserve">run a </w:t>
+      </w:r>
+      <w:proofErr w:type="spellStart"/>
+      <w:r>
+        <w:t>jquery</w:t>
+      </w:r>
+      <w:proofErr w:type="spellEnd"/>
+      <w:r>
+        <w:t xml:space="preserve"> enchantment and </w:t>
+      </w:r>
+      <w:r>
+        <w:t>show</w:t>
+      </w:r>
+      <w:r>
+        <w:t>s</w:t>
+      </w:r>
+      <w:r>
+        <w:t xml:space="preserve"> the page.</w:t>
+      </w:r>
+    </w:p>
+    <w:p>
+      <w:pPr>
+        <w:pStyle w:val="Heading4"/>
+      </w:pPr>
+      <w:proofErr w:type="spellStart"/>
+      <w:proofErr w:type="gramStart"/>
+      <w:r>
+        <w:t>async.promise</w:t>
+      </w:r>
+      <w:proofErr w:type="spellEnd"/>
+      <w:proofErr w:type="gramEnd"/>
+    </w:p>
+    <w:p>
+      <w:proofErr w:type="spellStart"/>
+      <w:r>
+        <w:t>Todo</w:t>
+      </w:r>
+      <w:proofErr w:type="spellEnd"/>
+      <w:r>
+        <w:t xml:space="preserve"> – should contain the jQuery promise.</w:t>
+      </w:r>
+    </w:p>
+    <w:p>
+      <w:pPr>
+        <w:pStyle w:val="Heading4"/>
+      </w:pPr>
+      <w:proofErr w:type="spellStart"/>
+      <w:proofErr w:type="gramStart"/>
+      <w:r>
+        <w:t>async.result</w:t>
+      </w:r>
+      <w:proofErr w:type="spellEnd"/>
+      <w:proofErr w:type="gramEnd"/>
+    </w:p>
+    <w:p>
+      <w:r>
+        <w:t xml:space="preserve">After the </w:t>
+      </w:r>
+      <w:proofErr w:type="spellStart"/>
+      <w:r>
+        <w:rPr>
+          <w:rStyle w:val="CodeInline"/>
+        </w:rPr>
+        <w:t>jQuery.Deferred</w:t>
+      </w:r>
+      <w:proofErr w:type="spellEnd"/>
+      <w:r>
+        <w:rPr>
+          <w:rStyle w:val="CodeInline"/>
+        </w:rPr>
+        <w:t>()</w:t>
+      </w:r>
+      <w:r>
+        <w:t xml:space="preserve"> object returned by </w:t>
+      </w:r>
+      <w:hyperlink w:anchor="_async.creator()" w:history="1">
+        <w:proofErr w:type="spellStart"/>
+        <w:r>
+          <w:rPr>
+            <w:rStyle w:val="Hyperlink"/>
+            <w:rFonts w:ascii="Courier New" w:hAnsi="Courier New"/>
+            <w:sz w:val="22"/>
+          </w:rPr>
+          <w:t>async.creator</w:t>
+        </w:r>
+        <w:proofErr w:type="spellEnd"/>
+        <w:r>
+          <w:rPr>
+            <w:rStyle w:val="Hyperlink"/>
+            <w:rFonts w:ascii="Courier New" w:hAnsi="Courier New"/>
+            <w:sz w:val="22"/>
+          </w:rPr>
+          <w:t>()</w:t>
+        </w:r>
+      </w:hyperlink>
+      <w:r>
+        <w:t xml:space="preserve"> is either rejected or resolved  </w:t>
+      </w:r>
+      <w:r>
+        <w:t xml:space="preserve">the </w:t>
+      </w:r>
+      <w:proofErr w:type="spellStart"/>
+      <w:r>
+        <w:rPr>
+          <w:rStyle w:val="CodeInline"/>
+        </w:rPr>
+        <w:t>async.result</w:t>
+      </w:r>
+      <w:proofErr w:type="spellEnd"/>
+      <w:r>
+        <w:t xml:space="preserve"> object contains the result.</w:t>
+      </w:r>
+    </w:p>
+    <w:p>
+      <w:pPr>
+        <w:pStyle w:val="Heading4"/>
+      </w:pPr>
+      <w:proofErr w:type="spellStart"/>
+      <w:proofErr w:type="gramStart"/>
+      <w:r>
+        <w:t>async.elements</w:t>
+      </w:r>
+      <w:proofErr w:type="spellEnd"/>
+      <w:proofErr w:type="gramEnd"/>
+    </w:p>
+    <w:p>
+      <w:r>
+        <w:t xml:space="preserve">If you using page templates the the </w:t>
+      </w:r>
+      <w:proofErr w:type="spellStart"/>
+      <w:proofErr w:type="gramStart"/>
+      <w:r>
+        <w:rPr>
+          <w:rStyle w:val="CodeInline"/>
+        </w:rPr>
+        <w:t>async.elements</w:t>
+      </w:r>
+      <w:proofErr w:type="spellEnd"/>
+      <w:proofErr w:type="gramEnd"/>
+      <w:r>
+        <w:t xml:space="preserve"> object is containing the jQuery objects.</w:t>
+      </w:r>
+    </w:p>
+    <w:p/>
+    <w:p>
+      <w:pPr>
+        <w:pStyle w:val="Heading4"/>
+      </w:pPr>
+      <w:bookmarkStart w:id="6" w:name="_async.creator()"/>
+      <w:bookmarkStart w:id="7" w:name="_async.creator()_1"/>
+      <w:bookmarkStart w:id="8" w:name="_async.creator()_2"/>
+      <w:bookmarkEnd w:id="6"/>
+      <w:bookmarkEnd w:id="7"/>
+      <w:bookmarkEnd w:id="8"/>
+      <w:proofErr w:type="spellStart"/>
+      <w:proofErr w:type="gramStart"/>
+      <w:r>
+        <w:t>async.creator</w:t>
+      </w:r>
+      <w:proofErr w:type="spellEnd"/>
+      <w:proofErr w:type="gramEnd"/>
+      <w:r>
+        <w:t>()</w:t>
+      </w:r>
+    </w:p>
+    <w:p>
+      <w:r>
+        <w:t xml:space="preserve">Create your HTML page in the function body. Please use the </w:t>
+      </w:r>
+      <w:hyperlink w:anchor="_DOM_manipulation" w:history="1">
+        <w:r>
+          <w:rPr>
+            <w:rStyle w:val="Hyperlink"/>
+          </w:rPr>
+          <w:t>DOM manipulation conventions</w:t>
+        </w:r>
+      </w:hyperlink>
+      <w:r>
+        <w:t xml:space="preserve">. If you are using a </w:t>
+      </w:r>
+      <w:hyperlink w:anchor="_Templates" w:history="1">
+        <w:r>
+          <w:rPr>
+            <w:rStyle w:val="Hyperlink"/>
+          </w:rPr>
+          <w:t>page template</w:t>
+        </w:r>
+      </w:hyperlink>
+      <w:r>
+        <w:t xml:space="preserve"> the </w:t>
+      </w:r>
+      <w:proofErr w:type="spellStart"/>
+      <w:r>
+        <w:rPr>
+          <w:rStyle w:val="CodeInline"/>
+        </w:rPr>
+        <w:t>async.elements</w:t>
+      </w:r>
+      <w:proofErr w:type="spellEnd"/>
+      <w:r>
+        <w:t xml:space="preserve"> object contains the jQuery objects.</w:t>
+      </w:r>
+    </w:p>
+    <w:p>
+      <w:r>
+        <w:t xml:space="preserve">You have to return a </w:t>
+      </w:r>
+      <w:proofErr w:type="spellStart"/>
+      <w:r>
+        <w:rPr>
+          <w:rStyle w:val="CodeInline"/>
+        </w:rPr>
+        <w:t>jQuer</w:t>
+      </w:r>
+      <w:r>
+        <w:rPr>
+          <w:rStyle w:val="CodeInline"/>
+        </w:rPr>
+        <w:t>y.Deferred</w:t>
+      </w:r>
+      <w:proofErr w:type="spellEnd"/>
+      <w:r>
+        <w:rPr>
+          <w:rStyle w:val="CodeInline"/>
+        </w:rPr>
+        <w:t>(</w:t>
+      </w:r>
+      <w:proofErr w:type="gramStart"/>
+      <w:r>
+        <w:rPr>
+          <w:rStyle w:val="CodeInline"/>
+        </w:rPr>
+        <w:t>).promise</w:t>
+      </w:r>
+      <w:proofErr w:type="gramEnd"/>
+      <w:r>
+        <w:rPr>
+          <w:rStyle w:val="CodeInline"/>
+        </w:rPr>
+        <w:t>()</w:t>
+      </w:r>
+      <w:r>
+        <w:t xml:space="preserve"> object. E.g.: a asynchronous </w:t>
+      </w:r>
+      <w:proofErr w:type="spellStart"/>
+      <w:r>
+        <w:t>webservice</w:t>
+      </w:r>
+      <w:proofErr w:type="spellEnd"/>
+      <w:r>
+        <w:t xml:space="preserve"> call: </w:t>
+      </w:r>
+      <w:proofErr w:type="spellStart"/>
+      <w:proofErr w:type="gramStart"/>
+      <w:r>
+        <w:rPr>
+          <w:rStyle w:val="CodeInline"/>
+        </w:rPr>
+        <w:t>app.rc.getJson</w:t>
+      </w:r>
+      <w:proofErr w:type="spellEnd"/>
+      <w:proofErr w:type="gramEnd"/>
+      <w:r>
+        <w:rPr>
+          <w:rStyle w:val="CodeInline"/>
+        </w:rPr>
+        <w:t>()</w:t>
+      </w:r>
+    </w:p>
+    <w:p>
+      <w:pPr>
+        <w:pStyle w:val="Heading4"/>
+      </w:pPr>
+      <w:proofErr w:type="spellStart"/>
+      <w:proofErr w:type="gramStart"/>
+      <w:r>
+        <w:t>async.done</w:t>
+      </w:r>
+      <w:proofErr w:type="spellEnd"/>
+      <w:proofErr w:type="gramEnd"/>
+      <w:r>
+        <w:t>()</w:t>
+      </w:r>
+    </w:p>
+    <w:p>
+      <w:r>
+        <w:t xml:space="preserve">After resolving the deferred object the </w:t>
+      </w:r>
+      <w:proofErr w:type="spellStart"/>
+      <w:proofErr w:type="gramStart"/>
+      <w:r>
+        <w:rPr>
+          <w:rStyle w:val="CodeInline"/>
+        </w:rPr>
+        <w:t>async.done</w:t>
+      </w:r>
+      <w:proofErr w:type="spellEnd"/>
+      <w:proofErr w:type="gramEnd"/>
+      <w:r>
+        <w:rPr>
+          <w:rStyle w:val="CodeInline"/>
+        </w:rPr>
+        <w:t>()</w:t>
+      </w:r>
+      <w:r>
+        <w:t xml:space="preserve"> function of your page is called.</w:t>
+      </w:r>
+    </w:p>
+    <w:p>
+      <w:r>
+        <w:t xml:space="preserve">The </w:t>
+      </w:r>
+      <w:proofErr w:type="spellStart"/>
+      <w:proofErr w:type="gramStart"/>
+      <w:r>
+        <w:rPr>
+          <w:rStyle w:val="CodeInline"/>
+        </w:rPr>
+        <w:t>async.result</w:t>
+      </w:r>
+      <w:proofErr w:type="spellEnd"/>
+      <w:proofErr w:type="gramEnd"/>
+      <w:r>
+        <w:t xml:space="preserve"> object of you</w:t>
+      </w:r>
+      <w:r>
+        <w:t>r</w:t>
+      </w:r>
+      <w:r>
+        <w:t xml:space="preserve"> page contains the </w:t>
+      </w:r>
+      <w:r>
+        <w:t>&lt;</w:t>
+      </w:r>
+      <w:r>
+        <w:t>parameter</w:t>
+      </w:r>
+      <w:r>
+        <w:t>&gt;</w:t>
+      </w:r>
+      <w:r>
+        <w:t xml:space="preserve"> of the </w:t>
+      </w:r>
+      <w:proofErr w:type="spellStart"/>
+      <w:r>
+        <w:rPr>
+          <w:rStyle w:val="CodeInline"/>
+        </w:rPr>
+        <w:t>jQuerry.</w:t>
+      </w:r>
+      <w:r>
+        <w:rPr>
+          <w:rStyle w:val="CodeInline"/>
+        </w:rPr>
+        <w:t>Deferred.resolve</w:t>
+      </w:r>
+      <w:proofErr w:type="spellEnd"/>
+      <w:r>
+        <w:rPr>
+          <w:rStyle w:val="CodeInline"/>
+        </w:rPr>
+        <w:t>(</w:t>
+      </w:r>
+      <w:r>
+        <w:rPr>
+          <w:rStyle w:val="CodeInline"/>
+        </w:rPr>
+        <w:t>&lt;</w:t>
+      </w:r>
+      <w:r>
+        <w:rPr>
+          <w:rStyle w:val="CodeInline"/>
+        </w:rPr>
+        <w:t>parameter</w:t>
+      </w:r>
+      <w:r>
+        <w:rPr>
+          <w:rStyle w:val="CodeInline"/>
+        </w:rPr>
+        <w:t>&gt;</w:t>
+      </w:r>
+      <w:r>
+        <w:rPr>
+          <w:rStyle w:val="CodeInline"/>
+        </w:rPr>
+        <w:t>)</w:t>
+      </w:r>
+      <w:r>
+        <w:t xml:space="preserve"> method.</w:t>
+      </w:r>
+    </w:p>
+    <w:p/>
+    <w:p>
+      <w:r>
+        <w:t xml:space="preserve">Create your HTML page in the function body. Please use the </w:t>
+      </w:r>
+      <w:hyperlink w:anchor="_DOM_manipulation" w:history="1">
+        <w:r>
+          <w:rPr>
+            <w:rStyle w:val="Hyperlink"/>
+          </w:rPr>
+          <w:t>DOM manipulation conventions</w:t>
+        </w:r>
+      </w:hyperlink>
+      <w:r>
+        <w:t xml:space="preserve">. If you are using a </w:t>
+      </w:r>
+      <w:hyperlink w:anchor="_Templates" w:history="1">
+        <w:r>
+          <w:rPr>
+            <w:rStyle w:val="Hyperlink"/>
+          </w:rPr>
+          <w:t>page template</w:t>
+        </w:r>
+      </w:hyperlink>
+      <w:r>
+        <w:t xml:space="preserve"> the </w:t>
+      </w:r>
+      <w:proofErr w:type="spellStart"/>
+      <w:r>
+        <w:rPr>
+          <w:rStyle w:val="CodeInline"/>
+        </w:rPr>
+        <w:t>async.elements</w:t>
+      </w:r>
+      <w:proofErr w:type="spellEnd"/>
+      <w:r>
+        <w:t xml:space="preserve"> object contains the jQuery objects. </w:t>
+      </w:r>
+    </w:p>
+    <w:p/>
+    <w:p>
+      <w:r>
+        <w:t xml:space="preserve">Now DOM manipulation is over and lapstone will run a </w:t>
+      </w:r>
+      <w:proofErr w:type="spellStart"/>
+      <w:r>
+        <w:t>jquery</w:t>
+      </w:r>
+      <w:proofErr w:type="spellEnd"/>
+      <w:r>
+        <w:t xml:space="preserve"> enchantment and shows the page.</w:t>
+      </w:r>
+    </w:p>
+    <w:p>
+      <w:pPr>
+        <w:pStyle w:val="Heading4"/>
+      </w:pPr>
+      <w:proofErr w:type="spellStart"/>
+      <w:proofErr w:type="gramStart"/>
+      <w:r>
+        <w:t>async.fail</w:t>
+      </w:r>
+      <w:proofErr w:type="spellEnd"/>
+      <w:proofErr w:type="gramEnd"/>
+      <w:r>
+        <w:t>()</w:t>
+      </w:r>
+    </w:p>
+    <w:p>
+      <w:r>
+        <w:t xml:space="preserve">After rejecting the deferred object the </w:t>
+      </w:r>
+      <w:proofErr w:type="spellStart"/>
+      <w:proofErr w:type="gramStart"/>
+      <w:r>
+        <w:rPr>
+          <w:rStyle w:val="CodeInline"/>
+        </w:rPr>
+        <w:t>async.done</w:t>
+      </w:r>
+      <w:proofErr w:type="spellEnd"/>
+      <w:proofErr w:type="gramEnd"/>
+      <w:r>
+        <w:rPr>
+          <w:rStyle w:val="CodeInline"/>
+        </w:rPr>
+        <w:t>()</w:t>
+      </w:r>
+      <w:r>
+        <w:t xml:space="preserve"> function of your page is called.</w:t>
+      </w:r>
+    </w:p>
+    <w:p>
+      <w:r>
+        <w:t xml:space="preserve">The </w:t>
+      </w:r>
+      <w:proofErr w:type="spellStart"/>
+      <w:proofErr w:type="gramStart"/>
+      <w:r>
+        <w:rPr>
+          <w:rStyle w:val="CodeInline"/>
+        </w:rPr>
+        <w:t>async.result</w:t>
+      </w:r>
+      <w:proofErr w:type="spellEnd"/>
+      <w:proofErr w:type="gramEnd"/>
+      <w:r>
+        <w:t xml:space="preserve"> object of your page contains the &lt;parameter&gt; of the </w:t>
+      </w:r>
+      <w:proofErr w:type="spellStart"/>
+      <w:r>
+        <w:rPr>
+          <w:rStyle w:val="CodeInline"/>
+        </w:rPr>
+        <w:t>jQuerry.Deferred.</w:t>
+      </w:r>
+      <w:r>
+        <w:rPr>
+          <w:rStyle w:val="CodeInline"/>
+        </w:rPr>
+        <w:t>reject</w:t>
+      </w:r>
+      <w:proofErr w:type="spellEnd"/>
+      <w:r>
+        <w:rPr>
+          <w:rStyle w:val="CodeInline"/>
+        </w:rPr>
+        <w:t>(</w:t>
+      </w:r>
+      <w:r>
+        <w:rPr>
+          <w:rStyle w:val="CodeInline"/>
+        </w:rPr>
+        <w:t>&lt;</w:t>
+      </w:r>
+      <w:r>
+        <w:rPr>
+          <w:rStyle w:val="CodeInline"/>
+        </w:rPr>
+        <w:t>parameter</w:t>
+      </w:r>
+      <w:r>
+        <w:rPr>
+          <w:rStyle w:val="CodeInline"/>
+        </w:rPr>
+        <w:t>&gt;</w:t>
+      </w:r>
+      <w:r>
+        <w:rPr>
+          <w:rStyle w:val="CodeInline"/>
+        </w:rPr>
+        <w:t>)</w:t>
+      </w:r>
+      <w:r>
+        <w:t xml:space="preserve"> method.</w:t>
+      </w:r>
+    </w:p>
+    <w:p/>
+    <w:p>
+      <w:r>
+        <w:t xml:space="preserve">Create your HTML page in the function body. Please use the </w:t>
+      </w:r>
+      <w:hyperlink w:anchor="_DOM_manipulation" w:history="1">
+        <w:r>
+          <w:rPr>
+            <w:rStyle w:val="Hyperlink"/>
+          </w:rPr>
+          <w:t>DOM manipulation conventions</w:t>
+        </w:r>
+      </w:hyperlink>
+      <w:r>
+        <w:t xml:space="preserve">. If you are using a </w:t>
+      </w:r>
+      <w:hyperlink w:anchor="_Templates" w:history="1">
+        <w:r>
+          <w:rPr>
+            <w:rStyle w:val="Hyperlink"/>
+          </w:rPr>
+          <w:t>page template</w:t>
+        </w:r>
+      </w:hyperlink>
+      <w:r>
+        <w:t xml:space="preserve"> the </w:t>
+      </w:r>
+      <w:proofErr w:type="spellStart"/>
+      <w:r>
+        <w:rPr>
+          <w:rStyle w:val="CodeInline"/>
+        </w:rPr>
+        <w:t>async.elements</w:t>
+      </w:r>
+      <w:proofErr w:type="spellEnd"/>
+      <w:r>
+        <w:t xml:space="preserve"> object contains the jQuery objects. </w:t>
+      </w:r>
+    </w:p>
+    <w:p/>
+    <w:p>
+      <w:r>
+        <w:t xml:space="preserve">Now DOM manipulation is over and lapstone will run a </w:t>
+      </w:r>
+      <w:proofErr w:type="spellStart"/>
+      <w:r>
+        <w:t>jquery</w:t>
+      </w:r>
+      <w:proofErr w:type="spellEnd"/>
+      <w:r>
+        <w:t xml:space="preserve"> enchantment and shows the page.</w:t>
+      </w:r>
+    </w:p>
+    <w:p>
+      <w:pPr>
+        <w:pStyle w:val="Heading4"/>
+      </w:pPr>
+      <w:proofErr w:type="spellStart"/>
+      <w:proofErr w:type="gramStart"/>
+      <w:r>
+        <w:t>async.always</w:t>
+      </w:r>
+      <w:proofErr w:type="spellEnd"/>
+      <w:proofErr w:type="gramEnd"/>
+      <w:r>
+        <w:t>()</w:t>
+      </w:r>
+    </w:p>
+    <w:p>
+      <w:r>
+        <w:t xml:space="preserve">After resolving or rejecting the deferred object the </w:t>
+      </w:r>
+      <w:proofErr w:type="spellStart"/>
+      <w:proofErr w:type="gramStart"/>
+      <w:r>
+        <w:rPr>
+          <w:rStyle w:val="CodeInline"/>
+        </w:rPr>
+        <w:t>async.done</w:t>
+      </w:r>
+      <w:proofErr w:type="spellEnd"/>
+      <w:proofErr w:type="gramEnd"/>
+      <w:r>
+        <w:rPr>
+          <w:rStyle w:val="CodeInline"/>
+        </w:rPr>
+        <w:t>()</w:t>
+      </w:r>
+      <w:r>
+        <w:t xml:space="preserve"> function of your page is called.</w:t>
+      </w:r>
+    </w:p>
+    <w:p>
+      <w:r>
+        <w:t xml:space="preserve">The </w:t>
+      </w:r>
+      <w:proofErr w:type="spellStart"/>
+      <w:proofErr w:type="gramStart"/>
+      <w:r>
+        <w:rPr>
+          <w:rStyle w:val="CodeInline"/>
+        </w:rPr>
+        <w:t>async.result</w:t>
+      </w:r>
+      <w:proofErr w:type="spellEnd"/>
+      <w:proofErr w:type="gramEnd"/>
+      <w:r>
+        <w:t xml:space="preserve"> object of your page contains the &lt;parameter&gt; of the </w:t>
+      </w:r>
+      <w:proofErr w:type="spellStart"/>
+      <w:r>
+        <w:rPr>
+          <w:rStyle w:val="CodeInline"/>
+        </w:rPr>
+        <w:t>jQuerry.Deferred.</w:t>
+      </w:r>
+      <w:r>
+        <w:rPr>
+          <w:rStyle w:val="CodeInline"/>
+        </w:rPr>
+        <w:t>resolve</w:t>
+      </w:r>
+      <w:proofErr w:type="spellEnd"/>
+      <w:r>
+        <w:rPr>
+          <w:rStyle w:val="CodeInline"/>
+        </w:rPr>
+        <w:t>/reject</w:t>
+      </w:r>
+      <w:r>
+        <w:rPr>
+          <w:rStyle w:val="CodeInline"/>
+        </w:rPr>
+        <w:t>(</w:t>
+      </w:r>
+      <w:r>
+        <w:rPr>
+          <w:rStyle w:val="CodeInline"/>
+        </w:rPr>
+        <w:t>&lt;</w:t>
+      </w:r>
+      <w:r>
+        <w:rPr>
+          <w:rStyle w:val="CodeInline"/>
+        </w:rPr>
+        <w:t>parameter</w:t>
+      </w:r>
+      <w:r>
+        <w:rPr>
+          <w:rStyle w:val="CodeInline"/>
+        </w:rPr>
+        <w:t>&gt;</w:t>
+      </w:r>
+      <w:r>
+        <w:rPr>
+          <w:rStyle w:val="CodeInline"/>
+        </w:rPr>
+        <w:t>)</w:t>
+      </w:r>
+      <w:r>
+        <w:t xml:space="preserve"> method.</w:t>
+      </w:r>
+    </w:p>
+    <w:p/>
+    <w:p>
+      <w:r>
+        <w:t xml:space="preserve">Create your HTML page in the function body. Please use the </w:t>
+      </w:r>
+      <w:hyperlink w:anchor="_DOM_manipulation" w:history="1">
+        <w:r>
+          <w:rPr>
+            <w:rStyle w:val="Hyperlink"/>
+          </w:rPr>
+          <w:t>DOM manipulation conventions</w:t>
+        </w:r>
+      </w:hyperlink>
+      <w:r>
+        <w:t xml:space="preserve">. If you are using a </w:t>
+      </w:r>
+      <w:hyperlink w:anchor="_Templates" w:history="1">
+        <w:r>
+          <w:rPr>
+            <w:rStyle w:val="Hyperlink"/>
+          </w:rPr>
+          <w:t>page template</w:t>
+        </w:r>
+      </w:hyperlink>
+      <w:r>
+        <w:t xml:space="preserve"> the </w:t>
+      </w:r>
+      <w:proofErr w:type="spellStart"/>
+      <w:r>
+        <w:rPr>
+          <w:rStyle w:val="CodeInline"/>
+        </w:rPr>
+        <w:t>async.elements</w:t>
+      </w:r>
+      <w:proofErr w:type="spellEnd"/>
+      <w:r>
+        <w:t xml:space="preserve"> object contains the jQuery objects. </w:t>
+      </w:r>
+    </w:p>
+    <w:p/>
+    <w:p>
+      <w:r>
+        <w:t xml:space="preserve">Now DOM manipulation is over and lapstone will run a </w:t>
+      </w:r>
+      <w:proofErr w:type="spellStart"/>
+      <w:r>
+        <w:t>jquery</w:t>
+      </w:r>
+      <w:proofErr w:type="spellEnd"/>
+      <w:r>
+        <w:t xml:space="preserve"> enchantment and shows the page.</w:t>
+      </w:r>
+    </w:p>
+    <w:p>
+      <w:pPr>
+        <w:pStyle w:val="Heading4"/>
+      </w:pPr>
+      <w:proofErr w:type="spellStart"/>
+      <w:proofErr w:type="gramStart"/>
+      <w:r>
+        <w:t>async.abort</w:t>
+      </w:r>
+      <w:proofErr w:type="spellEnd"/>
+      <w:proofErr w:type="gramEnd"/>
+      <w:r>
+        <w:t>()</w:t>
+      </w:r>
+    </w:p>
+    <w:p>
+      <w:proofErr w:type="spellStart"/>
+      <w:r>
+        <w:t>Todo</w:t>
+      </w:r>
+      <w:proofErr w:type="spellEnd"/>
+      <w:r>
+        <w:t xml:space="preserve"> – </w:t>
+      </w:r>
+      <w:proofErr w:type="spellStart"/>
+      <w:r>
+        <w:t>cancle</w:t>
+      </w:r>
+      <w:proofErr w:type="spellEnd"/>
+      <w:r>
+        <w:t xml:space="preserve"> the deferred object</w:t>
+      </w:r>
+    </w:p>
+    <w:p>
+      <w:pPr>
+        <w:pStyle w:val="Heading4"/>
+      </w:pPr>
+      <w:proofErr w:type="spellStart"/>
+      <w:proofErr w:type="gramStart"/>
+      <w:r>
+        <w:t>setEvents</w:t>
+      </w:r>
+      <w:proofErr w:type="spellEnd"/>
+      <w:r>
+        <w:t>(</w:t>
+      </w:r>
+      <w:proofErr w:type="gramEnd"/>
+      <w:r>
+        <w:t>)</w:t>
+      </w:r>
+    </w:p>
+    <w:p>
+      <w:r>
+        <w:t xml:space="preserve">Register events in the </w:t>
+      </w:r>
+      <w:proofErr w:type="spellStart"/>
+      <w:proofErr w:type="gramStart"/>
+      <w:r>
+        <w:t>setEvents</w:t>
+      </w:r>
+      <w:proofErr w:type="spellEnd"/>
+      <w:r>
+        <w:t>(</w:t>
+      </w:r>
+      <w:proofErr w:type="gramEnd"/>
+      <w:r>
+        <w:t>) function of the page. Nowhere else!</w:t>
+      </w:r>
+    </w:p>
+    <w:p>
+      <w:r>
+        <w:t xml:space="preserve">To avoid a huge amount of events within </w:t>
+      </w:r>
+      <w:proofErr w:type="gramStart"/>
+      <w:r>
+        <w:t>you</w:t>
+      </w:r>
+      <w:proofErr w:type="gramEnd"/>
+      <w:r>
+        <w:t xml:space="preserve"> app lapstone has a mechanism for unbinding and rebinding events. </w:t>
+      </w:r>
+    </w:p>
+    <w:p>
+      <w:r>
+        <w:t>Declare your events in the following way:</w:t>
+      </w:r>
+    </w:p>
+    <w:p>
+      <w:pPr>
+        <w:pStyle w:val="Code"/>
+      </w:pPr>
+      <w:r>
+        <w:t>$(“#&lt;page name&gt;”</w:t>
+      </w:r>
+      <w:proofErr w:type="gramStart"/>
+      <w:r>
+        <w:t>).on</w:t>
+      </w:r>
+      <w:proofErr w:type="gramEnd"/>
+      <w:r>
+        <w:t>(“&lt;event name&gt;”, “selector”, function(event){});</w:t>
+      </w:r>
+    </w:p>
+    <w:p>
+      <w:r>
+        <w:t>or use the page id form your configuration:</w:t>
+      </w:r>
+    </w:p>
+    <w:p>
+      <w:pPr>
+        <w:pStyle w:val="Code"/>
+      </w:pPr>
+      <w:r>
+        <w:t>$(</w:t>
+      </w:r>
+      <w:proofErr w:type="spellStart"/>
+      <w:r>
+        <w:t>this.</w:t>
+      </w:r>
+      <w:proofErr w:type="gramStart"/>
+      <w:r>
+        <w:t>config.pageId</w:t>
+      </w:r>
+      <w:proofErr w:type="spellEnd"/>
+      <w:proofErr w:type="gramEnd"/>
+      <w:r>
+        <w:t>).on(“...</w:t>
+      </w:r>
+    </w:p>
+    <w:p>
+      <w:r>
+        <w:t>Lapstone will unbind the events after leaving the page and rebinds it when you come back again.</w:t>
+      </w:r>
+    </w:p>
+    <w:p>
+      <w:pPr>
+        <w:pStyle w:val="Heading4"/>
+      </w:pPr>
+      <w:bookmarkStart w:id="9" w:name="_functions"/>
+      <w:bookmarkStart w:id="10" w:name="_functions_1"/>
+      <w:bookmarkEnd w:id="9"/>
+      <w:bookmarkEnd w:id="10"/>
+      <w:r>
+        <w:t>functions</w:t>
+      </w:r>
+    </w:p>
+    <w:p>
+      <w:r>
+        <w:t xml:space="preserve">Write your private page functions in the </w:t>
+      </w:r>
+      <w:r>
+        <w:rPr>
+          <w:rStyle w:val="CodeInline"/>
+        </w:rPr>
+        <w:t>functions</w:t>
+      </w:r>
+      <w:r>
+        <w:t xml:space="preserve"> object.</w:t>
+      </w:r>
+    </w:p>
+    <w:p>
+      <w:pPr>
+        <w:pStyle w:val="Heading4"/>
+      </w:pPr>
+      <w:r>
+        <w:t>events</w:t>
+      </w:r>
+    </w:p>
+    <w:p>
+      <w:r>
+        <w:t>The events object contains the events triggered by jQuery mobile. You can use them, but they will be updated when jQuery mobile v.2.0 is released.</w:t>
+      </w:r>
+    </w:p>
+    <w:p>
+      <w:pPr>
+        <w:pStyle w:val="Heading2"/>
+      </w:pPr>
+      <w:r>
+        <w:t>Plugins</w:t>
+      </w:r>
+    </w:p>
+    <w:p>
+      <w:pPr>
+        <w:pStyle w:val="Heading3"/>
+      </w:pPr>
+      <w:r>
+        <w:t>Create a plugi</w:t>
+      </w:r>
+      <w:r>
+        <w:t>n</w:t>
+      </w:r>
+    </w:p>
+    <w:p>
+      <w:r>
+        <w:t xml:space="preserve">To create a </w:t>
+      </w:r>
+      <w:proofErr w:type="gramStart"/>
+      <w:r>
+        <w:t>plugin</w:t>
+      </w:r>
+      <w:proofErr w:type="gramEnd"/>
+      <w:r>
+        <w:t xml:space="preserve"> you have to do the following steps in any order:</w:t>
+      </w:r>
+    </w:p>
+    <w:p>
+      <w:pPr>
+        <w:pStyle w:val="ListParagraph"/>
+        <w:numPr>
+          <w:ilvl w:val="0"/>
+          <w:numId w:val="6"/>
+        </w:numPr>
+      </w:pPr>
+      <w:r>
+        <w:t xml:space="preserve">Create a </w:t>
+      </w:r>
+      <w:proofErr w:type="spellStart"/>
+      <w:r>
+        <w:t>javascript</w:t>
+      </w:r>
+      <w:proofErr w:type="spellEnd"/>
+      <w:r>
+        <w:t xml:space="preserve"> file /</w:t>
+      </w:r>
+      <w:proofErr w:type="spellStart"/>
+      <w:r>
+        <w:t>js</w:t>
+      </w:r>
+      <w:proofErr w:type="spellEnd"/>
+      <w:r>
+        <w:t>/plugin/</w:t>
+      </w:r>
+      <w:proofErr w:type="gramStart"/>
+      <w:r>
+        <w:t>plugin.&lt;</w:t>
+      </w:r>
+      <w:proofErr w:type="gramEnd"/>
+      <w:r>
+        <w:t>plugin name&gt;.</w:t>
+      </w:r>
+      <w:proofErr w:type="spellStart"/>
+      <w:r>
+        <w:t>js</w:t>
+      </w:r>
+      <w:proofErr w:type="spellEnd"/>
+    </w:p>
+    <w:p>
+      <w:pPr>
+        <w:pStyle w:val="ListParagraph"/>
+        <w:numPr>
+          <w:ilvl w:val="1"/>
+          <w:numId w:val="7"/>
+        </w:numPr>
+      </w:pPr>
+      <w:r>
+        <w:t>Copy the the template HTML in the file.</w:t>
+      </w:r>
+    </w:p>
+    <w:p>
+      <w:pPr>
+        <w:pStyle w:val="ListParagraph"/>
+        <w:numPr>
+          <w:ilvl w:val="1"/>
+          <w:numId w:val="7"/>
+        </w:numPr>
+      </w:pPr>
+      <w:r>
+        <w:t>Search for ##plugin and replace it with &lt;plugin name&gt;.</w:t>
+      </w:r>
+    </w:p>
+    <w:p>
+      <w:pPr>
+        <w:pStyle w:val="ListParagraph"/>
+        <w:numPr>
+          <w:ilvl w:val="0"/>
+          <w:numId w:val="6"/>
+        </w:numPr>
+      </w:pPr>
+      <w:r>
+        <w:t xml:space="preserve">Create a </w:t>
+      </w:r>
+      <w:proofErr w:type="spellStart"/>
+      <w:r>
+        <w:t>json</w:t>
+      </w:r>
+      <w:proofErr w:type="spellEnd"/>
+      <w:r>
+        <w:t xml:space="preserve"> file /</w:t>
+      </w:r>
+      <w:proofErr w:type="spellStart"/>
+      <w:r>
+        <w:t>js</w:t>
+      </w:r>
+      <w:proofErr w:type="spellEnd"/>
+      <w:r>
+        <w:t>/plugin/</w:t>
+      </w:r>
+      <w:proofErr w:type="gramStart"/>
+      <w:r>
+        <w:t>plugin.&lt;</w:t>
+      </w:r>
+      <w:proofErr w:type="gramEnd"/>
+      <w:r>
+        <w:t>plugin name&gt;.</w:t>
+      </w:r>
+      <w:proofErr w:type="spellStart"/>
+      <w:r>
+        <w:t>json</w:t>
+      </w:r>
+      <w:proofErr w:type="spellEnd"/>
+      <w:r>
+        <w:t>.</w:t>
+      </w:r>
+    </w:p>
+    <w:p>
+      <w:pPr>
+        <w:pStyle w:val="ListParagraph"/>
+        <w:numPr>
+          <w:ilvl w:val="0"/>
+          <w:numId w:val="9"/>
+        </w:numPr>
+      </w:pPr>
+      <w:proofErr w:type="spellStart"/>
+      <w:r>
+        <w:t>Copry</w:t>
+      </w:r>
+      <w:proofErr w:type="spellEnd"/>
+      <w:r>
+        <w:t xml:space="preserve"> the template </w:t>
+      </w:r>
+      <w:proofErr w:type="spellStart"/>
+      <w:r>
+        <w:t>json</w:t>
+      </w:r>
+      <w:proofErr w:type="spellEnd"/>
+      <w:r>
+        <w:t xml:space="preserve"> in the file.</w:t>
+      </w:r>
+    </w:p>
+    <w:p>
+      <w:pPr>
+        <w:pStyle w:val="ListParagraph"/>
+        <w:numPr>
+          <w:ilvl w:val="0"/>
+          <w:numId w:val="9"/>
+        </w:numPr>
+      </w:pPr>
+      <w:r>
+        <w:t>Search for ##plugin and replace it with &lt;plugin name&gt;.</w:t>
+      </w:r>
+      <w:r>
+        <w:t xml:space="preserve"> </w:t>
+      </w:r>
+    </w:p>
+    <w:p>
+      <w:pPr>
+        <w:pStyle w:val="ListParagraph"/>
+        <w:numPr>
+          <w:ilvl w:val="0"/>
+          <w:numId w:val="5"/>
+        </w:numPr>
+      </w:pPr>
+      <w:r>
+        <w:t>Register the page in the /</w:t>
+      </w:r>
+      <w:proofErr w:type="spellStart"/>
+      <w:r>
+        <w:t>js</w:t>
+      </w:r>
+      <w:proofErr w:type="spellEnd"/>
+      <w:r>
+        <w:t>/page/</w:t>
+      </w:r>
+      <w:proofErr w:type="spellStart"/>
+      <w:r>
+        <w:t>pages.json</w:t>
+      </w:r>
+      <w:proofErr w:type="spellEnd"/>
+      <w:r>
+        <w:t xml:space="preserve"> file.</w:t>
+      </w:r>
+    </w:p>
+    <w:p>
+      <w:r>
+        <w:t>Now the plugin is created and can be used in your app.</w:t>
+      </w:r>
+    </w:p>
+    <w:p>
+      <w:pPr>
+        <w:pStyle w:val="Heading3"/>
+      </w:pPr>
+      <w:bookmarkStart w:id="11" w:name="_Configuring_a_plugin"/>
+      <w:bookmarkEnd w:id="11"/>
+      <w:r>
+        <w:t>Configuring a plugin</w:t>
+      </w:r>
+    </w:p>
+    <w:p>
+      <w:pPr>
+        <w:pStyle w:val="Heading4"/>
+      </w:pPr>
+      <w:r>
+        <w:t>Obligate fields</w:t>
+      </w:r>
+    </w:p>
+    <w:p>
+      <w:pPr>
+        <w:pStyle w:val="Heading5"/>
+      </w:pPr>
+      <w:r>
+        <w:t>name</w:t>
+      </w:r>
+    </w:p>
+    <w:p>
+      <w:pPr>
+        <w:rPr>
+          <w:rStyle w:val="CodeInline"/>
+        </w:rPr>
+      </w:pPr>
+      <w:r>
+        <w:rPr>
+          <w:rStyle w:val="CodeInline"/>
+        </w:rPr>
+        <w:t>string</w:t>
+      </w:r>
+    </w:p>
+    <w:p>
+      <w:r>
+        <w:t>Your &lt;plugin name&gt;</w:t>
+      </w:r>
+    </w:p>
+    <w:p>
+      <w:pPr>
+        <w:pStyle w:val="Heading5"/>
+      </w:pPr>
+      <w:proofErr w:type="spellStart"/>
+      <w:r>
+        <w:t>shortname</w:t>
+      </w:r>
+      <w:proofErr w:type="spellEnd"/>
+    </w:p>
+    <w:p>
+      <w:pPr>
+        <w:rPr>
+          <w:rStyle w:val="CodeInline"/>
+        </w:rPr>
+      </w:pPr>
+      <w:r>
+        <w:rPr>
+          <w:rStyle w:val="CodeInline"/>
+        </w:rPr>
+        <w:t>string</w:t>
+      </w:r>
+    </w:p>
+    <w:p>
+      <w:r>
+        <w:t xml:space="preserve">A short name to </w:t>
+      </w:r>
+      <w:proofErr w:type="spellStart"/>
+      <w:r>
+        <w:t>acces</w:t>
+      </w:r>
+      <w:proofErr w:type="spellEnd"/>
+      <w:r>
+        <w:t xml:space="preserve"> the plugins </w:t>
+      </w:r>
+      <w:hyperlink w:anchor="_functions_1" w:history="1">
+        <w:r>
+          <w:rPr>
+            <w:rStyle w:val="Hyperlink"/>
+          </w:rPr>
+          <w:t>public fun</w:t>
+        </w:r>
+        <w:r>
+          <w:rPr>
+            <w:rStyle w:val="Hyperlink"/>
+          </w:rPr>
+          <w:t>c</w:t>
+        </w:r>
+        <w:r>
+          <w:rPr>
+            <w:rStyle w:val="Hyperlink"/>
+          </w:rPr>
+          <w:t>tions</w:t>
+        </w:r>
+      </w:hyperlink>
+      <w:r>
+        <w:t>.</w:t>
+      </w:r>
+    </w:p>
+    <w:p>
+      <w:pPr>
+        <w:pStyle w:val="Code"/>
+      </w:pPr>
+      <w:r>
+        <w:t>e.g.: app.&lt;</w:t>
+      </w:r>
+      <w:proofErr w:type="spellStart"/>
+      <w:r>
+        <w:t>shortname</w:t>
+      </w:r>
+      <w:proofErr w:type="spellEnd"/>
+      <w:proofErr w:type="gramStart"/>
+      <w:r>
+        <w:t>&gt;.&lt;</w:t>
+      </w:r>
+      <w:proofErr w:type="gramEnd"/>
+      <w:r>
+        <w:t>public function&gt;();</w:t>
+      </w:r>
+    </w:p>
+    <w:p>
+      <w:pPr>
+        <w:pStyle w:val="Heading4"/>
+      </w:pPr>
+      <w:r>
+        <w:t>Minimum sample configuration</w:t>
+      </w:r>
+    </w:p>
+    <w:p>
+      <w:pPr>
+        <w:pStyle w:val="Code"/>
+        <w:rPr>
+          <w:rStyle w:val="CodeInline"/>
+        </w:rPr>
+      </w:pPr>
+      <w:r>
+        <w:rPr>
+          <w:rStyle w:val="CodeInline"/>
+        </w:rPr>
+        <w:t>{</w:t>
+      </w:r>
+    </w:p>
+    <w:p>
+      <w:pPr>
+        <w:pStyle w:val="Code"/>
+        <w:rPr>
+          <w:rStyle w:val="CodeInline"/>
+        </w:rPr>
+      </w:pPr>
+      <w:r>
+        <w:rPr>
+          <w:rStyle w:val="CodeInline"/>
+        </w:rPr>
+        <w:tab/>
+        <w:t>"name": "</w:t>
+      </w:r>
+      <w:proofErr w:type="spellStart"/>
+      <w:r>
+        <w:rPr>
+          <w:rStyle w:val="CodeInline"/>
+        </w:rPr>
+        <w:t>Exa</w:t>
+      </w:r>
+      <w:proofErr w:type="spellEnd"/>
+      <w:r>
+        <w:rPr>
+          <w:rStyle w:val="CodeInline"/>
+        </w:rPr>
+        <w:t>",</w:t>
+      </w:r>
+    </w:p>
+    <w:p>
+      <w:pPr>
+        <w:pStyle w:val="Code"/>
+        <w:rPr>
+          <w:rStyle w:val="CodeInline"/>
+        </w:rPr>
+      </w:pPr>
+      <w:r>
+        <w:rPr>
+          <w:rStyle w:val="CodeInline"/>
+        </w:rPr>
+        <w:tab/>
+        <w:t>"</w:t>
+      </w:r>
+      <w:proofErr w:type="spellStart"/>
+      <w:r>
+        <w:rPr>
+          <w:rStyle w:val="CodeInline"/>
+        </w:rPr>
+        <w:t>shortname</w:t>
+      </w:r>
+      <w:proofErr w:type="spellEnd"/>
+      <w:r>
+        <w:rPr>
+          <w:rStyle w:val="CodeInline"/>
+        </w:rPr>
+        <w:t>": "</w:t>
+      </w:r>
+      <w:proofErr w:type="spellStart"/>
+      <w:r>
+        <w:rPr>
+          <w:rStyle w:val="CodeInline"/>
+        </w:rPr>
+        <w:t>exa</w:t>
+      </w:r>
+      <w:proofErr w:type="spellEnd"/>
+      <w:r>
+        <w:rPr>
+          <w:rStyle w:val="CodeInline"/>
+        </w:rPr>
+        <w:t>"</w:t>
+      </w:r>
+    </w:p>
+    <w:p>
+      <w:pPr>
+        <w:pStyle w:val="Code"/>
+        <w:rPr>
+          <w:rStyle w:val="CodeInline"/>
+        </w:rPr>
+      </w:pPr>
+      <w:r>
+        <w:rPr>
+          <w:rStyle w:val="CodeInline"/>
+        </w:rPr>
+        <w:t>}</w:t>
+      </w:r>
+    </w:p>
+    <w:p>
+      <w:pPr>
+        <w:pStyle w:val="Heading3"/>
+      </w:pPr>
+      <w:r>
+        <w:t>Functions and fields</w:t>
+      </w:r>
+    </w:p>
+    <w:p>
+      <w:pPr>
+        <w:pStyle w:val="Heading4"/>
+      </w:pPr>
+      <w:proofErr w:type="spellStart"/>
+      <w:r>
+        <w:t>config</w:t>
+      </w:r>
+      <w:proofErr w:type="spellEnd"/>
+    </w:p>
+    <w:p>
+      <w:r>
+        <w:t xml:space="preserve">The </w:t>
+      </w:r>
+      <w:proofErr w:type="spellStart"/>
+      <w:r>
+        <w:t>config</w:t>
+      </w:r>
+      <w:proofErr w:type="spellEnd"/>
+      <w:r>
+        <w:t xml:space="preserve"> object contains the object which is defined in the </w:t>
+      </w:r>
+      <w:proofErr w:type="gramStart"/>
+      <w:r>
+        <w:t>plugin.&lt;</w:t>
+      </w:r>
+      <w:proofErr w:type="gramEnd"/>
+      <w:r>
+        <w:t>plugin name&gt;.</w:t>
+      </w:r>
+      <w:proofErr w:type="spellStart"/>
+      <w:r>
+        <w:t>json</w:t>
+      </w:r>
+      <w:proofErr w:type="spellEnd"/>
+      <w:r>
+        <w:t xml:space="preserve"> file.</w:t>
+      </w:r>
+    </w:p>
+    <w:p>
+      <w:r>
+        <w:t xml:space="preserve">Have a look </w:t>
+      </w:r>
+      <w:hyperlink w:anchor="_Configuring_a_plugin" w:history="1">
+        <w:r>
+          <w:rPr>
+            <w:rStyle w:val="Hyperlink"/>
+          </w:rPr>
+          <w:t>how to configure</w:t>
+        </w:r>
+      </w:hyperlink>
+      <w:r>
+        <w:t xml:space="preserve"> a plugin.</w:t>
+      </w:r>
+    </w:p>
+    <w:p>
+      <w:pPr>
+        <w:pStyle w:val="Heading4"/>
+      </w:pPr>
+      <w:proofErr w:type="gramStart"/>
+      <w:r>
+        <w:t>constructor(</w:t>
+      </w:r>
+      <w:proofErr w:type="gramEnd"/>
+      <w:r>
+        <w:t>)</w:t>
+      </w:r>
+    </w:p>
+    <w:p>
+      <w:r>
+        <w:t xml:space="preserve">The </w:t>
+      </w:r>
+      <w:proofErr w:type="gramStart"/>
+      <w:r>
+        <w:rPr>
+          <w:rStyle w:val="CodeInline"/>
+        </w:rPr>
+        <w:t>constructor(</w:t>
+      </w:r>
+      <w:proofErr w:type="gramEnd"/>
+      <w:r>
+        <w:rPr>
+          <w:rStyle w:val="CodeInline"/>
+        </w:rPr>
+        <w:t>)</w:t>
+      </w:r>
+      <w:r>
+        <w:t xml:space="preserve"> function is called once when the plugin is loaded on startup.</w:t>
+      </w:r>
+    </w:p>
+    <w:p>
+      <w:r>
+        <w:t xml:space="preserve">You have to return a </w:t>
+      </w:r>
+      <w:proofErr w:type="spellStart"/>
+      <w:r>
+        <w:rPr>
+          <w:rStyle w:val="CodeInline"/>
+        </w:rPr>
+        <w:t>jQuery.Deferred</w:t>
+      </w:r>
+      <w:proofErr w:type="spellEnd"/>
+      <w:r>
+        <w:rPr>
+          <w:rStyle w:val="CodeInline"/>
+        </w:rPr>
+        <w:t>(</w:t>
+      </w:r>
+      <w:proofErr w:type="gramStart"/>
+      <w:r>
+        <w:rPr>
+          <w:rStyle w:val="CodeInline"/>
+        </w:rPr>
+        <w:t>).promise</w:t>
+      </w:r>
+      <w:proofErr w:type="gramEnd"/>
+      <w:r>
+        <w:rPr>
+          <w:rStyle w:val="CodeInline"/>
+        </w:rPr>
+        <w:t>()</w:t>
+      </w:r>
+      <w:r>
+        <w:t xml:space="preserve"> object.</w:t>
+      </w:r>
+    </w:p>
+    <w:p>
+      <w:pPr>
+        <w:pStyle w:val="Heading4"/>
+      </w:pPr>
+      <w:proofErr w:type="spellStart"/>
+      <w:proofErr w:type="gramStart"/>
+      <w:r>
+        <w:t>pluginsLoaded</w:t>
+      </w:r>
+      <w:proofErr w:type="spellEnd"/>
+      <w:r>
+        <w:t>(</w:t>
+      </w:r>
+      <w:proofErr w:type="gramEnd"/>
+      <w:r>
+        <w:t>)</w:t>
+      </w:r>
+    </w:p>
+    <w:p>
+      <w:r>
+        <w:t xml:space="preserve">The </w:t>
+      </w:r>
+      <w:proofErr w:type="spellStart"/>
+      <w:proofErr w:type="gramStart"/>
+      <w:r>
+        <w:rPr>
+          <w:rStyle w:val="CodeInline"/>
+        </w:rPr>
+        <w:t>pluginsLoaded</w:t>
+      </w:r>
+      <w:proofErr w:type="spellEnd"/>
+      <w:r>
+        <w:rPr>
+          <w:rStyle w:val="CodeInline"/>
+        </w:rPr>
+        <w:t>(</w:t>
+      </w:r>
+      <w:proofErr w:type="gramEnd"/>
+      <w:r>
+        <w:rPr>
+          <w:rStyle w:val="CodeInline"/>
+        </w:rPr>
+        <w:t>)</w:t>
+      </w:r>
+      <w:r>
+        <w:t xml:space="preserve"> function is called when all plugins </w:t>
+      </w:r>
+      <w:r>
+        <w:rPr>
+          <w:rStyle w:val="CodeInline"/>
+        </w:rPr>
+        <w:t>constructor()</w:t>
+      </w:r>
+      <w:r>
+        <w:t xml:space="preserve"> functions have been run. At this point you have access to the the plugins </w:t>
+      </w:r>
+      <w:hyperlink w:anchor="_functions" w:history="1">
+        <w:r>
+          <w:rPr>
+            <w:rStyle w:val="Hyperlink"/>
+          </w:rPr>
+          <w:t>public functions</w:t>
+        </w:r>
+      </w:hyperlink>
+      <w:r>
+        <w:t>.</w:t>
+      </w:r>
+    </w:p>
+    <w:p>
+      <w:r>
+        <w:t xml:space="preserve">You have to return a </w:t>
+      </w:r>
+      <w:proofErr w:type="spellStart"/>
+      <w:r>
+        <w:rPr>
+          <w:rStyle w:val="CodeInline"/>
+        </w:rPr>
+        <w:t>jQuery.Deferred</w:t>
+      </w:r>
+      <w:proofErr w:type="spellEnd"/>
+      <w:r>
+        <w:rPr>
+          <w:rStyle w:val="CodeInline"/>
+        </w:rPr>
+        <w:t>(</w:t>
+      </w:r>
+      <w:proofErr w:type="gramStart"/>
+      <w:r>
+        <w:rPr>
+          <w:rStyle w:val="CodeInline"/>
+        </w:rPr>
+        <w:t>).promise</w:t>
+      </w:r>
+      <w:proofErr w:type="gramEnd"/>
+      <w:r>
+        <w:rPr>
+          <w:rStyle w:val="CodeInline"/>
+        </w:rPr>
+        <w:t>()</w:t>
+      </w:r>
+      <w:r>
+        <w:t xml:space="preserve"> object.</w:t>
+      </w:r>
+    </w:p>
+    <w:p>
+      <w:pPr>
+        <w:pStyle w:val="Heading4"/>
+      </w:pPr>
+      <w:proofErr w:type="spellStart"/>
+      <w:proofErr w:type="gramStart"/>
+      <w:r>
+        <w:t>pagesLoaded</w:t>
+      </w:r>
+      <w:proofErr w:type="spellEnd"/>
+      <w:r>
+        <w:t>(</w:t>
+      </w:r>
+      <w:proofErr w:type="gramEnd"/>
+      <w:r>
+        <w:t>)</w:t>
+      </w:r>
+    </w:p>
+    <w:p>
+      <w:r>
+        <w:t xml:space="preserve">You have to return a </w:t>
+      </w:r>
+      <w:proofErr w:type="spellStart"/>
+      <w:r>
+        <w:rPr>
+          <w:rStyle w:val="CodeInline"/>
+        </w:rPr>
+        <w:t>jQuery.Deferred</w:t>
+      </w:r>
+      <w:proofErr w:type="spellEnd"/>
+      <w:r>
+        <w:rPr>
+          <w:rStyle w:val="CodeInline"/>
+        </w:rPr>
+        <w:t>(</w:t>
+      </w:r>
+      <w:proofErr w:type="gramStart"/>
+      <w:r>
+        <w:rPr>
+          <w:rStyle w:val="CodeInline"/>
+        </w:rPr>
+        <w:t>).promise</w:t>
+      </w:r>
+      <w:proofErr w:type="gramEnd"/>
+      <w:r>
+        <w:rPr>
+          <w:rStyle w:val="CodeInline"/>
+        </w:rPr>
+        <w:t>()</w:t>
+      </w:r>
+      <w:r>
+        <w:t xml:space="preserve"> object.</w:t>
+      </w:r>
+    </w:p>
+    <w:p>
+      <w:pPr>
+        <w:pStyle w:val="Heading4"/>
+      </w:pPr>
+      <w:proofErr w:type="spellStart"/>
+      <w:r>
+        <w:t>definePluginEvents</w:t>
+      </w:r>
+      <w:proofErr w:type="spellEnd"/>
+      <w:r>
+        <w:t>()</w:t>
+      </w:r>
+      <w:bookmarkStart w:id="12" w:name="_GoBack"/>
+      <w:bookmarkEnd w:id="12"/>
+    </w:p>
+    <w:p>
+      <w:pPr>
+        <w:pStyle w:val="Heading4"/>
+      </w:pPr>
+      <w:proofErr w:type="spellStart"/>
+      <w:proofErr w:type="gramStart"/>
+      <w:r>
+        <w:t>afterHtmlInjectedBeforePageComputing</w:t>
+      </w:r>
+      <w:proofErr w:type="spellEnd"/>
+      <w:r>
+        <w:t>(</w:t>
+      </w:r>
+      <w:proofErr w:type="gramEnd"/>
+      <w:r>
+        <w:t>)</w:t>
+      </w:r>
+    </w:p>
+    <w:p>
+      <w:pPr>
+        <w:pStyle w:val="Heading4"/>
+      </w:pPr>
+      <w:proofErr w:type="spellStart"/>
+      <w:proofErr w:type="gramStart"/>
+      <w:r>
+        <w:t>pageSpecificEvents</w:t>
+      </w:r>
+      <w:proofErr w:type="spellEnd"/>
+      <w:r>
+        <w:t>(</w:t>
+      </w:r>
+      <w:proofErr w:type="gramEnd"/>
+      <w:r>
+        <w:t>)</w:t>
+      </w:r>
+    </w:p>
+    <w:p>
+      <w:pPr>
+        <w:pStyle w:val="Heading4"/>
+      </w:pPr>
+      <w:r>
+        <w:t>functions</w:t>
+      </w:r>
+    </w:p>
+    <w:p>
+      <w:pPr>
+        <w:pStyle w:val="Heading2"/>
+      </w:pPr>
+      <w:bookmarkStart w:id="13" w:name="_DOM_manipulation"/>
+      <w:bookmarkEnd w:id="13"/>
+      <w:r>
+        <w:t>Lapstone startup</w:t>
+      </w:r>
+    </w:p>
+    <w:p>
+      <w:r>
+        <w:t>Just for information. Do not care if you have no idea.</w:t>
+      </w:r>
+    </w:p>
+    <w:p>
+      <w:pPr>
+        <w:pStyle w:val="ListParagraph"/>
+        <w:numPr>
+          <w:ilvl w:val="0"/>
+          <w:numId w:val="13"/>
+        </w:numPr>
+      </w:pPr>
+      <w:r>
+        <w:t xml:space="preserve">Lapstone </w:t>
+      </w:r>
+      <w:proofErr w:type="spellStart"/>
+      <w:r>
+        <w:t>initialisation</w:t>
+      </w:r>
+      <w:proofErr w:type="spellEnd"/>
+    </w:p>
+    <w:p>
+      <w:pPr>
+        <w:pStyle w:val="ListParagraph"/>
+        <w:numPr>
+          <w:ilvl w:val="0"/>
+          <w:numId w:val="13"/>
+        </w:numPr>
+      </w:pPr>
+      <w:r>
+        <w:t>Load the configuration for lapstone. /</w:t>
+      </w:r>
+      <w:proofErr w:type="spellStart"/>
+      <w:r>
+        <w:t>js</w:t>
+      </w:r>
+      <w:proofErr w:type="spellEnd"/>
+      <w:r>
+        <w:t>/</w:t>
+      </w:r>
+      <w:proofErr w:type="spellStart"/>
+      <w:r>
+        <w:t>lapstone.json</w:t>
+      </w:r>
+      <w:proofErr w:type="spellEnd"/>
+    </w:p>
+    <w:p>
+      <w:pPr>
+        <w:pStyle w:val="ListParagraph"/>
+        <w:numPr>
+          <w:ilvl w:val="0"/>
+          <w:numId w:val="13"/>
+        </w:numPr>
+      </w:pPr>
+      <w:r>
+        <w:t>Load plugins.</w:t>
+      </w:r>
+    </w:p>
+    <w:p>
+      <w:pPr>
+        <w:pStyle w:val="ListParagraph"/>
+        <w:numPr>
+          <w:ilvl w:val="1"/>
+          <w:numId w:val="13"/>
+        </w:numPr>
+      </w:pPr>
+      <w:r>
+        <w:t>Load plugins configuration</w:t>
+      </w:r>
+    </w:p>
+    <w:p>
+      <w:pPr>
+        <w:pStyle w:val="ListParagraph"/>
+        <w:numPr>
+          <w:ilvl w:val="1"/>
+          <w:numId w:val="13"/>
+        </w:numPr>
+      </w:pPr>
+      <w:r>
+        <w:t>Verify the plugins configuration.</w:t>
+      </w:r>
+    </w:p>
+    <w:p>
+      <w:pPr>
+        <w:pStyle w:val="ListParagraph"/>
+        <w:numPr>
+          <w:ilvl w:val="1"/>
+          <w:numId w:val="13"/>
+        </w:numPr>
+      </w:pPr>
+      <w:r>
+        <w:t>Load the plugins and call the constructor.</w:t>
+      </w:r>
+    </w:p>
+    <w:p>
+      <w:pPr>
+        <w:pStyle w:val="ListParagraph"/>
+        <w:numPr>
+          <w:ilvl w:val="1"/>
+          <w:numId w:val="13"/>
+        </w:numPr>
+      </w:pPr>
+      <w:r>
+        <w:t>Verify the plugins.</w:t>
+      </w:r>
+    </w:p>
+    <w:p>
+      <w:pPr>
+        <w:pStyle w:val="ListParagraph"/>
+        <w:numPr>
+          <w:ilvl w:val="1"/>
+          <w:numId w:val="13"/>
+        </w:numPr>
+      </w:pPr>
+      <w:r>
+        <w:t>Calling the plugins loaded event.</w:t>
+      </w:r>
+    </w:p>
+    <w:p>
+      <w:pPr>
+        <w:pStyle w:val="ListParagraph"/>
+        <w:numPr>
+          <w:ilvl w:val="1"/>
+          <w:numId w:val="13"/>
+        </w:numPr>
+      </w:pPr>
+      <w:r>
+        <w:t>Define the plugin events.</w:t>
+      </w:r>
+    </w:p>
+    <w:p>
+      <w:pPr>
+        <w:pStyle w:val="ListParagraph"/>
+        <w:numPr>
+          <w:ilvl w:val="0"/>
+          <w:numId w:val="13"/>
+        </w:numPr>
+      </w:pPr>
+      <w:r>
+        <w:t>Load pages.</w:t>
+      </w:r>
+    </w:p>
+    <w:p>
+      <w:pPr>
+        <w:pStyle w:val="ListParagraph"/>
+        <w:numPr>
+          <w:ilvl w:val="1"/>
+          <w:numId w:val="13"/>
+        </w:numPr>
+      </w:pPr>
+    </w:p>
+    <w:p>
+      <w:pPr>
+        <w:pStyle w:val="ListParagraph"/>
+        <w:numPr>
+          <w:ilvl w:val="0"/>
+          <w:numId w:val="13"/>
+        </w:numPr>
+      </w:pPr>
+      <w:r>
+        <w:t>Update framework.</w:t>
+      </w:r>
+    </w:p>
+    <w:p>
+      <w:pPr>
+        <w:pStyle w:val="ListParagraph"/>
+        <w:numPr>
+          <w:ilvl w:val="0"/>
+          <w:numId w:val="13"/>
+        </w:numPr>
+      </w:pPr>
+      <w:r>
+        <w:t>Enchant pages.</w:t>
+      </w:r>
+    </w:p>
+    <w:p>
+      <w:pPr>
+        <w:pStyle w:val="ListParagraph"/>
+        <w:numPr>
+          <w:ilvl w:val="0"/>
+          <w:numId w:val="13"/>
+        </w:numPr>
+      </w:pPr>
+      <w:r>
+        <w:t xml:space="preserve">Wait for jQuery mobile </w:t>
+      </w:r>
+      <w:proofErr w:type="spellStart"/>
+      <w:r>
+        <w:rPr>
+          <w:rStyle w:val="CodeInline"/>
+        </w:rPr>
+        <w:t>mobileinit</w:t>
+      </w:r>
+      <w:proofErr w:type="spellEnd"/>
+      <w:r>
+        <w:t xml:space="preserve"> event.</w:t>
+      </w:r>
+    </w:p>
+    <w:p>
+      <w:pPr>
+        <w:pStyle w:val="ListParagraph"/>
+        <w:numPr>
+          <w:ilvl w:val="0"/>
+          <w:numId w:val="13"/>
+        </w:numPr>
+      </w:pPr>
+      <w:r>
+        <w:t xml:space="preserve">Wait for apache </w:t>
+      </w:r>
+      <w:proofErr w:type="spellStart"/>
+      <w:r>
+        <w:t>cordovas</w:t>
+      </w:r>
+      <w:proofErr w:type="spellEnd"/>
+      <w:r>
+        <w:t xml:space="preserve"> </w:t>
+      </w:r>
+      <w:proofErr w:type="spellStart"/>
+      <w:r>
+        <w:t>deviceready</w:t>
+      </w:r>
+      <w:proofErr w:type="spellEnd"/>
+      <w:r>
+        <w:t xml:space="preserve"> event.</w:t>
+      </w:r>
+    </w:p>
+    <w:p>
+      <w:pPr>
+        <w:pStyle w:val="ListParagraph"/>
+        <w:numPr>
+          <w:ilvl w:val="0"/>
+          <w:numId w:val="13"/>
+        </w:numPr>
+      </w:pPr>
+      <w:r>
+        <w:t xml:space="preserve">Trigger </w:t>
+      </w:r>
+      <w:r>
+        <w:rPr>
+          <w:rStyle w:val="CodeInline"/>
+        </w:rPr>
+        <w:t>lapstone</w:t>
+      </w:r>
+      <w:r>
+        <w:t xml:space="preserve"> event.</w:t>
+      </w:r>
+    </w:p>
+    <w:p>
+      <w:pPr>
+        <w:pStyle w:val="Heading2"/>
+      </w:pPr>
+      <w:r>
+        <w:t>DOM manipulation</w:t>
+      </w:r>
+    </w:p>
+    <w:p>
+      <w:r>
+        <w:t>Use jQuery and nothing else.</w:t>
       </w:r>
     </w:p>
     <w:p>
@@ -118,8 +3265,74 @@
     </w:p>
     <w:p>
       <w:pPr>
+        <w:pStyle w:val="ListParagraph"/>
+        <w:numPr>
+          <w:ilvl w:val="0"/>
+          <w:numId w:val="1"/>
+        </w:numPr>
+      </w:pPr>
+      <w:r>
+        <w:t>Do not use the .</w:t>
+      </w:r>
+      <w:proofErr w:type="spellStart"/>
+      <w:proofErr w:type="gramStart"/>
+      <w:r>
+        <w:t>css</w:t>
+      </w:r>
+      <w:proofErr w:type="spellEnd"/>
+      <w:r>
+        <w:t>(</w:t>
+      </w:r>
+      <w:proofErr w:type="gramEnd"/>
+      <w:r>
+        <w:t xml:space="preserve">) function. For styling use LESS. </w:t>
+      </w:r>
+      <w:hyperlink w:anchor="_Styling" w:history="1">
+        <w:r>
+          <w:rPr>
+            <w:rStyle w:val="Hyperlink"/>
+          </w:rPr>
+          <w:t>Documented here</w:t>
+        </w:r>
+      </w:hyperlink>
+      <w:r>
+        <w:t>.</w:t>
+      </w:r>
+      <w:r>
+        <w:br/>
+        <w:t>It’s allowed to use .</w:t>
+      </w:r>
+      <w:proofErr w:type="spellStart"/>
+      <w:r>
+        <w:t>css</w:t>
+      </w:r>
+      <w:proofErr w:type="spellEnd"/>
+      <w:r>
+        <w:t>() just for .</w:t>
+      </w:r>
+      <w:proofErr w:type="spellStart"/>
+      <w:r>
+        <w:t>css</w:t>
+      </w:r>
+      <w:proofErr w:type="spellEnd"/>
+      <w:r>
+        <w:t>(“</w:t>
+      </w:r>
+      <w:proofErr w:type="spellStart"/>
+      <w:r>
+        <w:t>display”:”none</w:t>
+      </w:r>
+      <w:proofErr w:type="spellEnd"/>
+      <w:r>
+        <w:t>”).</w:t>
+      </w:r>
+    </w:p>
+    <w:p>
+      <w:pPr>
         <w:pStyle w:val="Heading1"/>
       </w:pPr>
+      <w:bookmarkStart w:id="14" w:name="_Styling"/>
+      <w:bookmarkEnd w:id="14"/>
       <w:r>
         <w:t>Styling</w:t>
       </w:r>
@@ -142,20 +3355,26 @@
     </w:p>
     <w:p>
       <w:r>
-        <w:t xml:space="preserve">In debug mode </w:t>
-      </w:r>
-      <w:proofErr w:type="spellStart"/>
-      <w:r>
-        <w:t>Lapstone</w:t>
-      </w:r>
-      <w:proofErr w:type="spellEnd"/>
-      <w:r>
-        <w:t xml:space="preserve"> uses LESS to style the apps. </w:t>
-      </w:r>
-    </w:p>
-    <w:p>
-      <w:r>
-        <w:t>The style files are in the /</w:t>
+        <w:t xml:space="preserve">In debug mode Lapstone uses LESS to style the apps. </w:t>
+      </w:r>
+      <w:r>
+        <w:t>Get further information at lesscss.org.</w:t>
+      </w:r>
+    </w:p>
+    <w:p>
+      <w:r>
+        <w:t xml:space="preserve">The style files are </w:t>
+      </w:r>
+      <w:proofErr w:type="spellStart"/>
+      <w:r>
+        <w:t>locadted</w:t>
+      </w:r>
+      <w:proofErr w:type="spellEnd"/>
+      <w:r>
+        <w:t xml:space="preserve"> under</w:t>
+      </w:r>
+      <w:r>
+        <w:t xml:space="preserve"> the /</w:t>
       </w:r>
       <w:proofErr w:type="spellStart"/>
       <w:r>
@@ -183,13 +3402,11 @@
       </w:r>
     </w:p>
     <w:p>
-      <w:proofErr w:type="spellStart"/>
-      <w:r>
-        <w:t>Lapstone</w:t>
-      </w:r>
-      <w:proofErr w:type="spellEnd"/>
-      <w:r>
-        <w:t xml:space="preserve"> comes out of the box with three skin files</w:t>
+      <w:r>
+        <w:t>Lapstone comes out of the box with three skin files</w:t>
+      </w:r>
+      <w:r>
+        <w:t>:</w:t>
       </w:r>
     </w:p>
     <w:p>
@@ -268,13 +3485,10 @@
       <w:proofErr w:type="spellEnd"/>
       <w:proofErr w:type="gramEnd"/>
       <w:r>
-        <w:t xml:space="preserve"> file is mapped an compressed to a </w:t>
-      </w:r>
-      <w:r>
-        <w:t>&lt;style name&gt;.</w:t>
-      </w:r>
-      <w:r>
-        <w:t>.</w:t>
+        <w:t xml:space="preserve"> file is mapped a</w:t>
+      </w:r>
+      <w:r>
+        <w:t>n compressed to a &lt;style name&gt;.</w:t>
       </w:r>
       <w:proofErr w:type="spellStart"/>
       <w:r>
@@ -290,7 +3504,13 @@
       </w:r>
       <w:proofErr w:type="spellEnd"/>
       <w:r>
-        <w:t xml:space="preserve"> and the Skin plugins will automatically </w:t>
+        <w:t xml:space="preserve"> </w:t>
+      </w:r>
+      <w:r>
+        <w:t>or</w:t>
+      </w:r>
+      <w:r>
+        <w:t xml:space="preserve"> the Skin plugins will automatically </w:t>
       </w:r>
       <w:proofErr w:type="gramStart"/>
       <w:r>
@@ -298,12 +3518,7 @@
       </w:r>
       <w:proofErr w:type="gramEnd"/>
       <w:r>
-        <w:t xml:space="preserve"> CSS version of your style.</w:t>
-      </w:r>
-      <w:bookmarkStart w:id="0" w:name="_GoBack"/>
-      <w:bookmarkEnd w:id="0"/>
-      <w:r>
-        <w:t xml:space="preserve"> </w:t>
+        <w:t xml:space="preserve"> CSS version of your style. </w:t>
       </w:r>
     </w:p>
     <w:p>
@@ -311,7 +3526,10 @@
         <w:pStyle w:val="Heading3"/>
       </w:pPr>
       <w:r>
-        <w:t>Styling conventions</w:t>
+        <w:t>Style file</w:t>
+      </w:r>
+      <w:r>
+        <w:t xml:space="preserve"> conventions</w:t>
       </w:r>
     </w:p>
     <w:p>
@@ -409,6 +3627,119 @@
 <file path=word/numbering.xml><?xml version="1.0" encoding="utf-8"?>
 <w:numbering xmlns:wpc="http://schemas.microsoft.com/office/word/2010/wordprocessingCanvas" xmlns:mo="http://schemas.microsoft.com/office/mac/office/2008/main" xmlns:mc="http://schemas.openxmlformats.org/markup-compatibility/2006" xmlns:mv="urn:schemas-microsoft-com:mac:vml" xmlns:o="urn:schemas-microsoft-com:office:office" xmlns:r="http://schemas.openxmlformats.org/officeDocument/2006/relationships" xmlns:m="http://schemas.openxmlformats.org/officeDocument/2006/math" xmlns:v="urn:schemas-microsoft-com:vml" xmlns:wp14="http://schemas.microsoft.com/office/word/2010/wordprocessingDrawing" xmlns:wp="http://schemas.openxmlformats.org/drawingml/2006/wordprocessingDrawing" xmlns:w10="urn:schemas-microsoft-com:office:word" xmlns:w="http://schemas.openxmlformats.org/wordprocessingml/2006/main" xmlns:w14="http://schemas.microsoft.com/office/word/2010/wordml" xmlns:w15="http://schemas.microsoft.com/office/word/2012/wordml" xmlns:wpg="http://schemas.microsoft.com/office/word/2010/wordprocessingGroup" xmlns:wpi="http://schemas.microsoft.com/office/word/2010/wordprocessingInk" xmlns:wne="http://schemas.microsoft.com/office/word/2006/wordml" xmlns:wps="http://schemas.microsoft.com/office/word/2010/wordprocessingShape" mc:Ignorable="w14 w15 wp14">
   <w:abstractNum w:abstractNumId="0">
+    <w:nsid w:val="04D93119"/>
+    <w:multiLevelType w:val="hybridMultilevel"/>
+    <w:tmpl w:val="B4187444"/>
+    <w:lvl w:ilvl="0" w:tplc="04090001">
+      <w:start w:val="1"/>
+      <w:numFmt w:val="bullet"/>
+      <w:lvlText w:val=""/>
+      <w:lvlJc w:val="left"/>
+      <w:pPr>
+        <w:ind w:left="720" w:hanging="360"/>
+      </w:pPr>
+      <w:rPr>
+        <w:rFonts w:ascii="Symbol" w:hAnsi="Symbol" w:hint="default"/>
+      </w:rPr>
+    </w:lvl>
+    <w:lvl w:ilvl="1" w:tplc="0409000F">
+      <w:start w:val="1"/>
+      <w:numFmt w:val="decimal"/>
+      <w:lvlText w:val="%2."/>
+      <w:lvlJc w:val="left"/>
+      <w:pPr>
+        <w:ind w:left="1440" w:hanging="360"/>
+      </w:pPr>
+      <w:rPr>
+        <w:rFonts w:hint="default"/>
+      </w:rPr>
+    </w:lvl>
+    <w:lvl w:ilvl="2" w:tplc="04090005" w:tentative="1">
+      <w:start w:val="1"/>
+      <w:numFmt w:val="bullet"/>
+      <w:lvlText w:val=""/>
+      <w:lvlJc w:val="left"/>
+      <w:pPr>
+        <w:ind w:left="2160" w:hanging="360"/>
+      </w:pPr>
+      <w:rPr>
+        <w:rFonts w:ascii="Wingdings" w:hAnsi="Wingdings" w:hint="default"/>
+      </w:rPr>
+    </w:lvl>
+    <w:lvl w:ilvl="3" w:tplc="04090001" w:tentative="1">
+      <w:start w:val="1"/>
+      <w:numFmt w:val="bullet"/>
+      <w:lvlText w:val=""/>
+      <w:lvlJc w:val="left"/>
+      <w:pPr>
+        <w:ind w:left="2880" w:hanging="360"/>
+      </w:pPr>
+      <w:rPr>
+        <w:rFonts w:ascii="Symbol" w:hAnsi="Symbol" w:hint="default"/>
+      </w:rPr>
+    </w:lvl>
+    <w:lvl w:ilvl="4" w:tplc="04090003" w:tentative="1">
+      <w:start w:val="1"/>
+      <w:numFmt w:val="bullet"/>
+      <w:lvlText w:val="o"/>
+      <w:lvlJc w:val="left"/>
+      <w:pPr>
+        <w:ind w:left="3600" w:hanging="360"/>
+      </w:pPr>
+      <w:rPr>
+        <w:rFonts w:ascii="Courier New" w:hAnsi="Courier New" w:cs="Courier New" w:hint="default"/>
+      </w:rPr>
+    </w:lvl>
+    <w:lvl w:ilvl="5" w:tplc="04090005" w:tentative="1">
+      <w:start w:val="1"/>
+      <w:numFmt w:val="bullet"/>
+      <w:lvlText w:val=""/>
+      <w:lvlJc w:val="left"/>
+      <w:pPr>
+        <w:ind w:left="4320" w:hanging="360"/>
+      </w:pPr>
+      <w:rPr>
+        <w:rFonts w:ascii="Wingdings" w:hAnsi="Wingdings" w:hint="default"/>
+      </w:rPr>
+    </w:lvl>
+    <w:lvl w:ilvl="6" w:tplc="04090001" w:tentative="1">
+      <w:start w:val="1"/>
+      <w:numFmt w:val="bullet"/>
+      <w:lvlText w:val=""/>
+      <w:lvlJc w:val="left"/>
+      <w:pPr>
+        <w:ind w:left="5040" w:hanging="360"/>
+      </w:pPr>
+      <w:rPr>
+        <w:rFonts w:ascii="Symbol" w:hAnsi="Symbol" w:hint="default"/>
+      </w:rPr>
+    </w:lvl>
+    <w:lvl w:ilvl="7" w:tplc="04090003" w:tentative="1">
+      <w:start w:val="1"/>
+      <w:numFmt w:val="bullet"/>
+      <w:lvlText w:val="o"/>
+      <w:lvlJc w:val="left"/>
+      <w:pPr>
+        <w:ind w:left="5760" w:hanging="360"/>
+      </w:pPr>
+      <w:rPr>
+        <w:rFonts w:ascii="Courier New" w:hAnsi="Courier New" w:cs="Courier New" w:hint="default"/>
+      </w:rPr>
+    </w:lvl>
+    <w:lvl w:ilvl="8" w:tplc="04090005" w:tentative="1">
+      <w:start w:val="1"/>
+      <w:numFmt w:val="bullet"/>
+      <w:lvlText w:val=""/>
+      <w:lvlJc w:val="left"/>
+      <w:pPr>
+        <w:ind w:left="6480" w:hanging="360"/>
+      </w:pPr>
+      <w:rPr>
+        <w:rFonts w:ascii="Wingdings" w:hAnsi="Wingdings" w:hint="default"/>
+      </w:rPr>
+    </w:lvl>
+  </w:abstractNum>
+  <w:abstractNum w:abstractNumId="1">
     <w:nsid w:val="06B44487"/>
     <w:multiLevelType w:val="hybridMultilevel"/>
     <w:tmpl w:val="5310FDBE"/>
@@ -494,7 +3825,96 @@
       </w:pPr>
     </w:lvl>
   </w:abstractNum>
-  <w:abstractNum w:abstractNumId="1">
+  <w:abstractNum w:abstractNumId="2">
+    <w:nsid w:val="0E2677C5"/>
+    <w:multiLevelType w:val="hybridMultilevel"/>
+    <w:tmpl w:val="F5AC8450"/>
+    <w:lvl w:ilvl="0" w:tplc="0409000F">
+      <w:start w:val="1"/>
+      <w:numFmt w:val="decimal"/>
+      <w:lvlText w:val="%1."/>
+      <w:lvlJc w:val="left"/>
+      <w:pPr>
+        <w:ind w:left="720" w:hanging="360"/>
+      </w:pPr>
+    </w:lvl>
+    <w:lvl w:ilvl="1" w:tplc="A8A2DD4A">
+      <w:start w:val="1"/>
+      <w:numFmt w:val="decimal"/>
+      <w:lvlText w:val="%2."/>
+      <w:lvlJc w:val="left"/>
+      <w:pPr>
+        <w:ind w:left="1440" w:hanging="360"/>
+      </w:pPr>
+      <w:rPr>
+        <w:rFonts w:hint="default"/>
+      </w:rPr>
+    </w:lvl>
+    <w:lvl w:ilvl="2" w:tplc="0409001B" w:tentative="1">
+      <w:start w:val="1"/>
+      <w:numFmt w:val="lowerRoman"/>
+      <w:lvlText w:val="%3."/>
+      <w:lvlJc w:val="right"/>
+      <w:pPr>
+        <w:ind w:left="2160" w:hanging="180"/>
+      </w:pPr>
+    </w:lvl>
+    <w:lvl w:ilvl="3" w:tplc="0409000F" w:tentative="1">
+      <w:start w:val="1"/>
+      <w:numFmt w:val="decimal"/>
+      <w:lvlText w:val="%4."/>
+      <w:lvlJc w:val="left"/>
+      <w:pPr>
+        <w:ind w:left="2880" w:hanging="360"/>
+      </w:pPr>
+    </w:lvl>
+    <w:lvl w:ilvl="4" w:tplc="04090019" w:tentative="1">
+      <w:start w:val="1"/>
+      <w:numFmt w:val="lowerLetter"/>
+      <w:lvlText w:val="%5."/>
+      <w:lvlJc w:val="left"/>
+      <w:pPr>
+        <w:ind w:left="3600" w:hanging="360"/>
+      </w:pPr>
+    </w:lvl>
+    <w:lvl w:ilvl="5" w:tplc="0409001B" w:tentative="1">
+      <w:start w:val="1"/>
+      <w:numFmt w:val="lowerRoman"/>
+      <w:lvlText w:val="%6."/>
+      <w:lvlJc w:val="right"/>
+      <w:pPr>
+        <w:ind w:left="4320" w:hanging="180"/>
+      </w:pPr>
+    </w:lvl>
+    <w:lvl w:ilvl="6" w:tplc="0409000F" w:tentative="1">
+      <w:start w:val="1"/>
+      <w:numFmt w:val="decimal"/>
+      <w:lvlText w:val="%7."/>
+      <w:lvlJc w:val="left"/>
+      <w:pPr>
+        <w:ind w:left="5040" w:hanging="360"/>
+      </w:pPr>
+    </w:lvl>
+    <w:lvl w:ilvl="7" w:tplc="04090019" w:tentative="1">
+      <w:start w:val="1"/>
+      <w:numFmt w:val="lowerLetter"/>
+      <w:lvlText w:val="%8."/>
+      <w:lvlJc w:val="left"/>
+      <w:pPr>
+        <w:ind w:left="5760" w:hanging="360"/>
+      </w:pPr>
+    </w:lvl>
+    <w:lvl w:ilvl="8" w:tplc="0409001B" w:tentative="1">
+      <w:start w:val="1"/>
+      <w:numFmt w:val="lowerRoman"/>
+      <w:lvlText w:val="%9."/>
+      <w:lvlJc w:val="right"/>
+      <w:pPr>
+        <w:ind w:left="6480" w:hanging="180"/>
+      </w:pPr>
+    </w:lvl>
+  </w:abstractNum>
+  <w:abstractNum w:abstractNumId="3">
     <w:nsid w:val="2DB771B8"/>
     <w:multiLevelType w:val="hybridMultilevel"/>
     <w:tmpl w:val="CFEC401C"/>
@@ -607,7 +4027,120 @@
       </w:rPr>
     </w:lvl>
   </w:abstractNum>
-  <w:abstractNum w:abstractNumId="2">
+  <w:abstractNum w:abstractNumId="4">
+    <w:nsid w:val="2E4257B9"/>
+    <w:multiLevelType w:val="hybridMultilevel"/>
+    <w:tmpl w:val="2B8620A4"/>
+    <w:lvl w:ilvl="0" w:tplc="04090001">
+      <w:start w:val="1"/>
+      <w:numFmt w:val="bullet"/>
+      <w:lvlText w:val=""/>
+      <w:lvlJc w:val="left"/>
+      <w:pPr>
+        <w:ind w:left="720" w:hanging="360"/>
+      </w:pPr>
+      <w:rPr>
+        <w:rFonts w:ascii="Symbol" w:hAnsi="Symbol" w:hint="default"/>
+      </w:rPr>
+    </w:lvl>
+    <w:lvl w:ilvl="1" w:tplc="0409000F">
+      <w:start w:val="1"/>
+      <w:numFmt w:val="decimal"/>
+      <w:lvlText w:val="%2."/>
+      <w:lvlJc w:val="left"/>
+      <w:pPr>
+        <w:ind w:left="1440" w:hanging="360"/>
+      </w:pPr>
+      <w:rPr>
+        <w:rFonts w:hint="default"/>
+      </w:rPr>
+    </w:lvl>
+    <w:lvl w:ilvl="2" w:tplc="04090005" w:tentative="1">
+      <w:start w:val="1"/>
+      <w:numFmt w:val="bullet"/>
+      <w:lvlText w:val=""/>
+      <w:lvlJc w:val="left"/>
+      <w:pPr>
+        <w:ind w:left="2160" w:hanging="360"/>
+      </w:pPr>
+      <w:rPr>
+        <w:rFonts w:ascii="Wingdings" w:hAnsi="Wingdings" w:hint="default"/>
+      </w:rPr>
+    </w:lvl>
+    <w:lvl w:ilvl="3" w:tplc="04090001" w:tentative="1">
+      <w:start w:val="1"/>
+      <w:numFmt w:val="bullet"/>
+      <w:lvlText w:val=""/>
+      <w:lvlJc w:val="left"/>
+      <w:pPr>
+        <w:ind w:left="2880" w:hanging="360"/>
+      </w:pPr>
+      <w:rPr>
+        <w:rFonts w:ascii="Symbol" w:hAnsi="Symbol" w:hint="default"/>
+      </w:rPr>
+    </w:lvl>
+    <w:lvl w:ilvl="4" w:tplc="04090003" w:tentative="1">
+      <w:start w:val="1"/>
+      <w:numFmt w:val="bullet"/>
+      <w:lvlText w:val="o"/>
+      <w:lvlJc w:val="left"/>
+      <w:pPr>
+        <w:ind w:left="3600" w:hanging="360"/>
+      </w:pPr>
+      <w:rPr>
+        <w:rFonts w:ascii="Courier New" w:hAnsi="Courier New" w:cs="Courier New" w:hint="default"/>
+      </w:rPr>
+    </w:lvl>
+    <w:lvl w:ilvl="5" w:tplc="04090005" w:tentative="1">
+      <w:start w:val="1"/>
+      <w:numFmt w:val="bullet"/>
+      <w:lvlText w:val=""/>
+      <w:lvlJc w:val="left"/>
+      <w:pPr>
+        <w:ind w:left="4320" w:hanging="360"/>
+      </w:pPr>
+      <w:rPr>
+        <w:rFonts w:ascii="Wingdings" w:hAnsi="Wingdings" w:hint="default"/>
+      </w:rPr>
+    </w:lvl>
+    <w:lvl w:ilvl="6" w:tplc="04090001" w:tentative="1">
+      <w:start w:val="1"/>
+      <w:numFmt w:val="bullet"/>
+      <w:lvlText w:val=""/>
+      <w:lvlJc w:val="left"/>
+      <w:pPr>
+        <w:ind w:left="5040" w:hanging="360"/>
+      </w:pPr>
+      <w:rPr>
+        <w:rFonts w:ascii="Symbol" w:hAnsi="Symbol" w:hint="default"/>
+      </w:rPr>
+    </w:lvl>
+    <w:lvl w:ilvl="7" w:tplc="04090003" w:tentative="1">
+      <w:start w:val="1"/>
+      <w:numFmt w:val="bullet"/>
+      <w:lvlText w:val="o"/>
+      <w:lvlJc w:val="left"/>
+      <w:pPr>
+        <w:ind w:left="5760" w:hanging="360"/>
+      </w:pPr>
+      <w:rPr>
+        <w:rFonts w:ascii="Courier New" w:hAnsi="Courier New" w:cs="Courier New" w:hint="default"/>
+      </w:rPr>
+    </w:lvl>
+    <w:lvl w:ilvl="8" w:tplc="04090005" w:tentative="1">
+      <w:start w:val="1"/>
+      <w:numFmt w:val="bullet"/>
+      <w:lvlText w:val=""/>
+      <w:lvlJc w:val="left"/>
+      <w:pPr>
+        <w:ind w:left="6480" w:hanging="360"/>
+      </w:pPr>
+      <w:rPr>
+        <w:rFonts w:ascii="Wingdings" w:hAnsi="Wingdings" w:hint="default"/>
+      </w:rPr>
+    </w:lvl>
+  </w:abstractNum>
+  <w:abstractNum w:abstractNumId="5">
     <w:nsid w:val="2E59534B"/>
     <w:multiLevelType w:val="hybridMultilevel"/>
     <w:tmpl w:val="76BC8CDE"/>
@@ -693,7 +4226,93 @@
       </w:pPr>
     </w:lvl>
   </w:abstractNum>
-  <w:abstractNum w:abstractNumId="3">
+  <w:abstractNum w:abstractNumId="6">
+    <w:nsid w:val="37F15338"/>
+    <w:multiLevelType w:val="hybridMultilevel"/>
+    <w:tmpl w:val="A1746BB6"/>
+    <w:lvl w:ilvl="0" w:tplc="0409000F">
+      <w:start w:val="1"/>
+      <w:numFmt w:val="decimal"/>
+      <w:lvlText w:val="%1."/>
+      <w:lvlJc w:val="left"/>
+      <w:pPr>
+        <w:ind w:left="1440" w:hanging="360"/>
+      </w:pPr>
+    </w:lvl>
+    <w:lvl w:ilvl="1" w:tplc="04090019" w:tentative="1">
+      <w:start w:val="1"/>
+      <w:numFmt w:val="lowerLetter"/>
+      <w:lvlText w:val="%2."/>
+      <w:lvlJc w:val="left"/>
+      <w:pPr>
+        <w:ind w:left="2160" w:hanging="360"/>
+      </w:pPr>
+    </w:lvl>
+    <w:lvl w:ilvl="2" w:tplc="0409001B" w:tentative="1">
+      <w:start w:val="1"/>
+      <w:numFmt w:val="lowerRoman"/>
+      <w:lvlText w:val="%3."/>
+      <w:lvlJc w:val="right"/>
+      <w:pPr>
+        <w:ind w:left="2880" w:hanging="180"/>
+      </w:pPr>
+    </w:lvl>
+    <w:lvl w:ilvl="3" w:tplc="0409000F" w:tentative="1">
+      <w:start w:val="1"/>
+      <w:numFmt w:val="decimal"/>
+      <w:lvlText w:val="%4."/>
+      <w:lvlJc w:val="left"/>
+      <w:pPr>
+        <w:ind w:left="3600" w:hanging="360"/>
+      </w:pPr>
+    </w:lvl>
+    <w:lvl w:ilvl="4" w:tplc="04090019" w:tentative="1">
+      <w:start w:val="1"/>
+      <w:numFmt w:val="lowerLetter"/>
+      <w:lvlText w:val="%5."/>
+      <w:lvlJc w:val="left"/>
+      <w:pPr>
+        <w:ind w:left="4320" w:hanging="360"/>
+      </w:pPr>
+    </w:lvl>
+    <w:lvl w:ilvl="5" w:tplc="0409001B" w:tentative="1">
+      <w:start w:val="1"/>
+      <w:numFmt w:val="lowerRoman"/>
+      <w:lvlText w:val="%6."/>
+      <w:lvlJc w:val="right"/>
+      <w:pPr>
+        <w:ind w:left="5040" w:hanging="180"/>
+      </w:pPr>
+    </w:lvl>
+    <w:lvl w:ilvl="6" w:tplc="0409000F" w:tentative="1">
+      <w:start w:val="1"/>
+      <w:numFmt w:val="decimal"/>
+      <w:lvlText w:val="%7."/>
+      <w:lvlJc w:val="left"/>
+      <w:pPr>
+        <w:ind w:left="5760" w:hanging="360"/>
+      </w:pPr>
+    </w:lvl>
+    <w:lvl w:ilvl="7" w:tplc="04090019" w:tentative="1">
+      <w:start w:val="1"/>
+      <w:numFmt w:val="lowerLetter"/>
+      <w:lvlText w:val="%8."/>
+      <w:lvlJc w:val="left"/>
+      <w:pPr>
+        <w:ind w:left="6480" w:hanging="360"/>
+      </w:pPr>
+    </w:lvl>
+    <w:lvl w:ilvl="8" w:tplc="0409001B" w:tentative="1">
+      <w:start w:val="1"/>
+      <w:numFmt w:val="lowerRoman"/>
+      <w:lvlText w:val="%9."/>
+      <w:lvlJc w:val="right"/>
+      <w:pPr>
+        <w:ind w:left="7200" w:hanging="180"/>
+      </w:pPr>
+    </w:lvl>
+  </w:abstractNum>
+  <w:abstractNum w:abstractNumId="7">
     <w:nsid w:val="444707F3"/>
     <w:multiLevelType w:val="hybridMultilevel"/>
     <w:tmpl w:val="5B727656"/>
@@ -779,17 +4398,582 @@
       </w:pPr>
     </w:lvl>
   </w:abstractNum>
+  <w:abstractNum w:abstractNumId="8">
+    <w:nsid w:val="52DB6065"/>
+    <w:multiLevelType w:val="hybridMultilevel"/>
+    <w:tmpl w:val="C1E03A3A"/>
+    <w:lvl w:ilvl="0" w:tplc="04090001">
+      <w:start w:val="1"/>
+      <w:numFmt w:val="bullet"/>
+      <w:lvlText w:val=""/>
+      <w:lvlJc w:val="left"/>
+      <w:pPr>
+        <w:ind w:left="720" w:hanging="360"/>
+      </w:pPr>
+      <w:rPr>
+        <w:rFonts w:ascii="Symbol" w:hAnsi="Symbol" w:hint="default"/>
+      </w:rPr>
+    </w:lvl>
+    <w:lvl w:ilvl="1" w:tplc="04090003">
+      <w:start w:val="1"/>
+      <w:numFmt w:val="bullet"/>
+      <w:lvlText w:val="o"/>
+      <w:lvlJc w:val="left"/>
+      <w:pPr>
+        <w:ind w:left="1440" w:hanging="360"/>
+      </w:pPr>
+      <w:rPr>
+        <w:rFonts w:ascii="Courier New" w:hAnsi="Courier New" w:cs="Courier New" w:hint="default"/>
+      </w:rPr>
+    </w:lvl>
+    <w:lvl w:ilvl="2" w:tplc="04090005" w:tentative="1">
+      <w:start w:val="1"/>
+      <w:numFmt w:val="bullet"/>
+      <w:lvlText w:val=""/>
+      <w:lvlJc w:val="left"/>
+      <w:pPr>
+        <w:ind w:left="2160" w:hanging="360"/>
+      </w:pPr>
+      <w:rPr>
+        <w:rFonts w:ascii="Wingdings" w:hAnsi="Wingdings" w:hint="default"/>
+      </w:rPr>
+    </w:lvl>
+    <w:lvl w:ilvl="3" w:tplc="04090001" w:tentative="1">
+      <w:start w:val="1"/>
+      <w:numFmt w:val="bullet"/>
+      <w:lvlText w:val=""/>
+      <w:lvlJc w:val="left"/>
+      <w:pPr>
+        <w:ind w:left="2880" w:hanging="360"/>
+      </w:pPr>
+      <w:rPr>
+        <w:rFonts w:ascii="Symbol" w:hAnsi="Symbol" w:hint="default"/>
+      </w:rPr>
+    </w:lvl>
+    <w:lvl w:ilvl="4" w:tplc="04090003" w:tentative="1">
+      <w:start w:val="1"/>
+      <w:numFmt w:val="bullet"/>
+      <w:lvlText w:val="o"/>
+      <w:lvlJc w:val="left"/>
+      <w:pPr>
+        <w:ind w:left="3600" w:hanging="360"/>
+      </w:pPr>
+      <w:rPr>
+        <w:rFonts w:ascii="Courier New" w:hAnsi="Courier New" w:cs="Courier New" w:hint="default"/>
+      </w:rPr>
+    </w:lvl>
+    <w:lvl w:ilvl="5" w:tplc="04090005" w:tentative="1">
+      <w:start w:val="1"/>
+      <w:numFmt w:val="bullet"/>
+      <w:lvlText w:val=""/>
+      <w:lvlJc w:val="left"/>
+      <w:pPr>
+        <w:ind w:left="4320" w:hanging="360"/>
+      </w:pPr>
+      <w:rPr>
+        <w:rFonts w:ascii="Wingdings" w:hAnsi="Wingdings" w:hint="default"/>
+      </w:rPr>
+    </w:lvl>
+    <w:lvl w:ilvl="6" w:tplc="04090001" w:tentative="1">
+      <w:start w:val="1"/>
+      <w:numFmt w:val="bullet"/>
+      <w:lvlText w:val=""/>
+      <w:lvlJc w:val="left"/>
+      <w:pPr>
+        <w:ind w:left="5040" w:hanging="360"/>
+      </w:pPr>
+      <w:rPr>
+        <w:rFonts w:ascii="Symbol" w:hAnsi="Symbol" w:hint="default"/>
+      </w:rPr>
+    </w:lvl>
+    <w:lvl w:ilvl="7" w:tplc="04090003" w:tentative="1">
+      <w:start w:val="1"/>
+      <w:numFmt w:val="bullet"/>
+      <w:lvlText w:val="o"/>
+      <w:lvlJc w:val="left"/>
+      <w:pPr>
+        <w:ind w:left="5760" w:hanging="360"/>
+      </w:pPr>
+      <w:rPr>
+        <w:rFonts w:ascii="Courier New" w:hAnsi="Courier New" w:cs="Courier New" w:hint="default"/>
+      </w:rPr>
+    </w:lvl>
+    <w:lvl w:ilvl="8" w:tplc="04090005" w:tentative="1">
+      <w:start w:val="1"/>
+      <w:numFmt w:val="bullet"/>
+      <w:lvlText w:val=""/>
+      <w:lvlJc w:val="left"/>
+      <w:pPr>
+        <w:ind w:left="6480" w:hanging="360"/>
+      </w:pPr>
+      <w:rPr>
+        <w:rFonts w:ascii="Wingdings" w:hAnsi="Wingdings" w:hint="default"/>
+      </w:rPr>
+    </w:lvl>
+  </w:abstractNum>
+  <w:abstractNum w:abstractNumId="9">
+    <w:nsid w:val="57A36225"/>
+    <w:multiLevelType w:val="hybridMultilevel"/>
+    <w:tmpl w:val="D564D5F8"/>
+    <w:lvl w:ilvl="0" w:tplc="04090001">
+      <w:start w:val="1"/>
+      <w:numFmt w:val="bullet"/>
+      <w:lvlText w:val=""/>
+      <w:lvlJc w:val="left"/>
+      <w:pPr>
+        <w:ind w:left="720" w:hanging="360"/>
+      </w:pPr>
+      <w:rPr>
+        <w:rFonts w:ascii="Symbol" w:hAnsi="Symbol" w:hint="default"/>
+      </w:rPr>
+    </w:lvl>
+    <w:lvl w:ilvl="1" w:tplc="04090003">
+      <w:start w:val="1"/>
+      <w:numFmt w:val="bullet"/>
+      <w:lvlText w:val="o"/>
+      <w:lvlJc w:val="left"/>
+      <w:pPr>
+        <w:ind w:left="1440" w:hanging="360"/>
+      </w:pPr>
+      <w:rPr>
+        <w:rFonts w:ascii="Courier New" w:hAnsi="Courier New" w:cs="Courier New" w:hint="default"/>
+      </w:rPr>
+    </w:lvl>
+    <w:lvl w:ilvl="2" w:tplc="04090005" w:tentative="1">
+      <w:start w:val="1"/>
+      <w:numFmt w:val="bullet"/>
+      <w:lvlText w:val=""/>
+      <w:lvlJc w:val="left"/>
+      <w:pPr>
+        <w:ind w:left="2160" w:hanging="360"/>
+      </w:pPr>
+      <w:rPr>
+        <w:rFonts w:ascii="Wingdings" w:hAnsi="Wingdings" w:hint="default"/>
+      </w:rPr>
+    </w:lvl>
+    <w:lvl w:ilvl="3" w:tplc="04090001" w:tentative="1">
+      <w:start w:val="1"/>
+      <w:numFmt w:val="bullet"/>
+      <w:lvlText w:val=""/>
+      <w:lvlJc w:val="left"/>
+      <w:pPr>
+        <w:ind w:left="2880" w:hanging="360"/>
+      </w:pPr>
+      <w:rPr>
+        <w:rFonts w:ascii="Symbol" w:hAnsi="Symbol" w:hint="default"/>
+      </w:rPr>
+    </w:lvl>
+    <w:lvl w:ilvl="4" w:tplc="04090003" w:tentative="1">
+      <w:start w:val="1"/>
+      <w:numFmt w:val="bullet"/>
+      <w:lvlText w:val="o"/>
+      <w:lvlJc w:val="left"/>
+      <w:pPr>
+        <w:ind w:left="3600" w:hanging="360"/>
+      </w:pPr>
+      <w:rPr>
+        <w:rFonts w:ascii="Courier New" w:hAnsi="Courier New" w:cs="Courier New" w:hint="default"/>
+      </w:rPr>
+    </w:lvl>
+    <w:lvl w:ilvl="5" w:tplc="04090005" w:tentative="1">
+      <w:start w:val="1"/>
+      <w:numFmt w:val="bullet"/>
+      <w:lvlText w:val=""/>
+      <w:lvlJc w:val="left"/>
+      <w:pPr>
+        <w:ind w:left="4320" w:hanging="360"/>
+      </w:pPr>
+      <w:rPr>
+        <w:rFonts w:ascii="Wingdings" w:hAnsi="Wingdings" w:hint="default"/>
+      </w:rPr>
+    </w:lvl>
+    <w:lvl w:ilvl="6" w:tplc="04090001" w:tentative="1">
+      <w:start w:val="1"/>
+      <w:numFmt w:val="bullet"/>
+      <w:lvlText w:val=""/>
+      <w:lvlJc w:val="left"/>
+      <w:pPr>
+        <w:ind w:left="5040" w:hanging="360"/>
+      </w:pPr>
+      <w:rPr>
+        <w:rFonts w:ascii="Symbol" w:hAnsi="Symbol" w:hint="default"/>
+      </w:rPr>
+    </w:lvl>
+    <w:lvl w:ilvl="7" w:tplc="04090003" w:tentative="1">
+      <w:start w:val="1"/>
+      <w:numFmt w:val="bullet"/>
+      <w:lvlText w:val="o"/>
+      <w:lvlJc w:val="left"/>
+      <w:pPr>
+        <w:ind w:left="5760" w:hanging="360"/>
+      </w:pPr>
+      <w:rPr>
+        <w:rFonts w:ascii="Courier New" w:hAnsi="Courier New" w:cs="Courier New" w:hint="default"/>
+      </w:rPr>
+    </w:lvl>
+    <w:lvl w:ilvl="8" w:tplc="04090005" w:tentative="1">
+      <w:start w:val="1"/>
+      <w:numFmt w:val="bullet"/>
+      <w:lvlText w:val=""/>
+      <w:lvlJc w:val="left"/>
+      <w:pPr>
+        <w:ind w:left="6480" w:hanging="360"/>
+      </w:pPr>
+      <w:rPr>
+        <w:rFonts w:ascii="Wingdings" w:hAnsi="Wingdings" w:hint="default"/>
+      </w:rPr>
+    </w:lvl>
+  </w:abstractNum>
+  <w:abstractNum w:abstractNumId="10">
+    <w:nsid w:val="5EA93183"/>
+    <w:multiLevelType w:val="hybridMultilevel"/>
+    <w:tmpl w:val="6066C864"/>
+    <w:lvl w:ilvl="0" w:tplc="04090001">
+      <w:start w:val="1"/>
+      <w:numFmt w:val="bullet"/>
+      <w:lvlText w:val=""/>
+      <w:lvlJc w:val="left"/>
+      <w:pPr>
+        <w:ind w:left="720" w:hanging="360"/>
+      </w:pPr>
+      <w:rPr>
+        <w:rFonts w:ascii="Symbol" w:hAnsi="Symbol" w:hint="default"/>
+      </w:rPr>
+    </w:lvl>
+    <w:lvl w:ilvl="1" w:tplc="0409000F">
+      <w:start w:val="1"/>
+      <w:numFmt w:val="decimal"/>
+      <w:lvlText w:val="%2."/>
+      <w:lvlJc w:val="left"/>
+      <w:pPr>
+        <w:ind w:left="1440" w:hanging="360"/>
+      </w:pPr>
+      <w:rPr>
+        <w:rFonts w:hint="default"/>
+      </w:rPr>
+    </w:lvl>
+    <w:lvl w:ilvl="2" w:tplc="04090005" w:tentative="1">
+      <w:start w:val="1"/>
+      <w:numFmt w:val="bullet"/>
+      <w:lvlText w:val=""/>
+      <w:lvlJc w:val="left"/>
+      <w:pPr>
+        <w:ind w:left="2160" w:hanging="360"/>
+      </w:pPr>
+      <w:rPr>
+        <w:rFonts w:ascii="Wingdings" w:hAnsi="Wingdings" w:hint="default"/>
+      </w:rPr>
+    </w:lvl>
+    <w:lvl w:ilvl="3" w:tplc="04090001" w:tentative="1">
+      <w:start w:val="1"/>
+      <w:numFmt w:val="bullet"/>
+      <w:lvlText w:val=""/>
+      <w:lvlJc w:val="left"/>
+      <w:pPr>
+        <w:ind w:left="2880" w:hanging="360"/>
+      </w:pPr>
+      <w:rPr>
+        <w:rFonts w:ascii="Symbol" w:hAnsi="Symbol" w:hint="default"/>
+      </w:rPr>
+    </w:lvl>
+    <w:lvl w:ilvl="4" w:tplc="04090003" w:tentative="1">
+      <w:start w:val="1"/>
+      <w:numFmt w:val="bullet"/>
+      <w:lvlText w:val="o"/>
+      <w:lvlJc w:val="left"/>
+      <w:pPr>
+        <w:ind w:left="3600" w:hanging="360"/>
+      </w:pPr>
+      <w:rPr>
+        <w:rFonts w:ascii="Courier New" w:hAnsi="Courier New" w:cs="Courier New" w:hint="default"/>
+      </w:rPr>
+    </w:lvl>
+    <w:lvl w:ilvl="5" w:tplc="04090005" w:tentative="1">
+      <w:start w:val="1"/>
+      <w:numFmt w:val="bullet"/>
+      <w:lvlText w:val=""/>
+      <w:lvlJc w:val="left"/>
+      <w:pPr>
+        <w:ind w:left="4320" w:hanging="360"/>
+      </w:pPr>
+      <w:rPr>
+        <w:rFonts w:ascii="Wingdings" w:hAnsi="Wingdings" w:hint="default"/>
+      </w:rPr>
+    </w:lvl>
+    <w:lvl w:ilvl="6" w:tplc="04090001" w:tentative="1">
+      <w:start w:val="1"/>
+      <w:numFmt w:val="bullet"/>
+      <w:lvlText w:val=""/>
+      <w:lvlJc w:val="left"/>
+      <w:pPr>
+        <w:ind w:left="5040" w:hanging="360"/>
+      </w:pPr>
+      <w:rPr>
+        <w:rFonts w:ascii="Symbol" w:hAnsi="Symbol" w:hint="default"/>
+      </w:rPr>
+    </w:lvl>
+    <w:lvl w:ilvl="7" w:tplc="04090003" w:tentative="1">
+      <w:start w:val="1"/>
+      <w:numFmt w:val="bullet"/>
+      <w:lvlText w:val="o"/>
+      <w:lvlJc w:val="left"/>
+      <w:pPr>
+        <w:ind w:left="5760" w:hanging="360"/>
+      </w:pPr>
+      <w:rPr>
+        <w:rFonts w:ascii="Courier New" w:hAnsi="Courier New" w:cs="Courier New" w:hint="default"/>
+      </w:rPr>
+    </w:lvl>
+    <w:lvl w:ilvl="8" w:tplc="04090005" w:tentative="1">
+      <w:start w:val="1"/>
+      <w:numFmt w:val="bullet"/>
+      <w:lvlText w:val=""/>
+      <w:lvlJc w:val="left"/>
+      <w:pPr>
+        <w:ind w:left="6480" w:hanging="360"/>
+      </w:pPr>
+      <w:rPr>
+        <w:rFonts w:ascii="Wingdings" w:hAnsi="Wingdings" w:hint="default"/>
+      </w:rPr>
+    </w:lvl>
+  </w:abstractNum>
+  <w:abstractNum w:abstractNumId="11">
+    <w:nsid w:val="62EC4C3F"/>
+    <w:multiLevelType w:val="hybridMultilevel"/>
+    <w:tmpl w:val="BE3C7C30"/>
+    <w:lvl w:ilvl="0" w:tplc="04090001">
+      <w:start w:val="1"/>
+      <w:numFmt w:val="bullet"/>
+      <w:lvlText w:val=""/>
+      <w:lvlJc w:val="left"/>
+      <w:pPr>
+        <w:ind w:left="720" w:hanging="360"/>
+      </w:pPr>
+      <w:rPr>
+        <w:rFonts w:ascii="Symbol" w:hAnsi="Symbol" w:hint="default"/>
+      </w:rPr>
+    </w:lvl>
+    <w:lvl w:ilvl="1" w:tplc="0409000F">
+      <w:start w:val="1"/>
+      <w:numFmt w:val="decimal"/>
+      <w:lvlText w:val="%2."/>
+      <w:lvlJc w:val="left"/>
+      <w:pPr>
+        <w:ind w:left="1440" w:hanging="360"/>
+      </w:pPr>
+      <w:rPr>
+        <w:rFonts w:hint="default"/>
+      </w:rPr>
+    </w:lvl>
+    <w:lvl w:ilvl="2" w:tplc="04090005" w:tentative="1">
+      <w:start w:val="1"/>
+      <w:numFmt w:val="bullet"/>
+      <w:lvlText w:val=""/>
+      <w:lvlJc w:val="left"/>
+      <w:pPr>
+        <w:ind w:left="2160" w:hanging="360"/>
+      </w:pPr>
+      <w:rPr>
+        <w:rFonts w:ascii="Wingdings" w:hAnsi="Wingdings" w:hint="default"/>
+      </w:rPr>
+    </w:lvl>
+    <w:lvl w:ilvl="3" w:tplc="04090001" w:tentative="1">
+      <w:start w:val="1"/>
+      <w:numFmt w:val="bullet"/>
+      <w:lvlText w:val=""/>
+      <w:lvlJc w:val="left"/>
+      <w:pPr>
+        <w:ind w:left="2880" w:hanging="360"/>
+      </w:pPr>
+      <w:rPr>
+        <w:rFonts w:ascii="Symbol" w:hAnsi="Symbol" w:hint="default"/>
+      </w:rPr>
+    </w:lvl>
+    <w:lvl w:ilvl="4" w:tplc="04090003" w:tentative="1">
+      <w:start w:val="1"/>
+      <w:numFmt w:val="bullet"/>
+      <w:lvlText w:val="o"/>
+      <w:lvlJc w:val="left"/>
+      <w:pPr>
+        <w:ind w:left="3600" w:hanging="360"/>
+      </w:pPr>
+      <w:rPr>
+        <w:rFonts w:ascii="Courier New" w:hAnsi="Courier New" w:cs="Courier New" w:hint="default"/>
+      </w:rPr>
+    </w:lvl>
+    <w:lvl w:ilvl="5" w:tplc="04090005" w:tentative="1">
+      <w:start w:val="1"/>
+      <w:numFmt w:val="bullet"/>
+      <w:lvlText w:val=""/>
+      <w:lvlJc w:val="left"/>
+      <w:pPr>
+        <w:ind w:left="4320" w:hanging="360"/>
+      </w:pPr>
+      <w:rPr>
+        <w:rFonts w:ascii="Wingdings" w:hAnsi="Wingdings" w:hint="default"/>
+      </w:rPr>
+    </w:lvl>
+    <w:lvl w:ilvl="6" w:tplc="04090001" w:tentative="1">
+      <w:start w:val="1"/>
+      <w:numFmt w:val="bullet"/>
+      <w:lvlText w:val=""/>
+      <w:lvlJc w:val="left"/>
+      <w:pPr>
+        <w:ind w:left="5040" w:hanging="360"/>
+      </w:pPr>
+      <w:rPr>
+        <w:rFonts w:ascii="Symbol" w:hAnsi="Symbol" w:hint="default"/>
+      </w:rPr>
+    </w:lvl>
+    <w:lvl w:ilvl="7" w:tplc="04090003" w:tentative="1">
+      <w:start w:val="1"/>
+      <w:numFmt w:val="bullet"/>
+      <w:lvlText w:val="o"/>
+      <w:lvlJc w:val="left"/>
+      <w:pPr>
+        <w:ind w:left="5760" w:hanging="360"/>
+      </w:pPr>
+      <w:rPr>
+        <w:rFonts w:ascii="Courier New" w:hAnsi="Courier New" w:cs="Courier New" w:hint="default"/>
+      </w:rPr>
+    </w:lvl>
+    <w:lvl w:ilvl="8" w:tplc="04090005" w:tentative="1">
+      <w:start w:val="1"/>
+      <w:numFmt w:val="bullet"/>
+      <w:lvlText w:val=""/>
+      <w:lvlJc w:val="left"/>
+      <w:pPr>
+        <w:ind w:left="6480" w:hanging="360"/>
+      </w:pPr>
+      <w:rPr>
+        <w:rFonts w:ascii="Wingdings" w:hAnsi="Wingdings" w:hint="default"/>
+      </w:rPr>
+    </w:lvl>
+  </w:abstractNum>
+  <w:abstractNum w:abstractNumId="12">
+    <w:nsid w:val="7AD17A4F"/>
+    <w:multiLevelType w:val="hybridMultilevel"/>
+    <w:tmpl w:val="EBE0704C"/>
+    <w:lvl w:ilvl="0" w:tplc="0409000F">
+      <w:start w:val="1"/>
+      <w:numFmt w:val="decimal"/>
+      <w:lvlText w:val="%1."/>
+      <w:lvlJc w:val="left"/>
+      <w:pPr>
+        <w:ind w:left="1800" w:hanging="360"/>
+      </w:pPr>
+    </w:lvl>
+    <w:lvl w:ilvl="1" w:tplc="04090019">
+      <w:start w:val="1"/>
+      <w:numFmt w:val="lowerLetter"/>
+      <w:lvlText w:val="%2."/>
+      <w:lvlJc w:val="left"/>
+      <w:pPr>
+        <w:ind w:left="2520" w:hanging="360"/>
+      </w:pPr>
+    </w:lvl>
+    <w:lvl w:ilvl="2" w:tplc="0409001B" w:tentative="1">
+      <w:start w:val="1"/>
+      <w:numFmt w:val="lowerRoman"/>
+      <w:lvlText w:val="%3."/>
+      <w:lvlJc w:val="right"/>
+      <w:pPr>
+        <w:ind w:left="3240" w:hanging="180"/>
+      </w:pPr>
+    </w:lvl>
+    <w:lvl w:ilvl="3" w:tplc="0409000F" w:tentative="1">
+      <w:start w:val="1"/>
+      <w:numFmt w:val="decimal"/>
+      <w:lvlText w:val="%4."/>
+      <w:lvlJc w:val="left"/>
+      <w:pPr>
+        <w:ind w:left="3960" w:hanging="360"/>
+      </w:pPr>
+    </w:lvl>
+    <w:lvl w:ilvl="4" w:tplc="04090019" w:tentative="1">
+      <w:start w:val="1"/>
+      <w:numFmt w:val="lowerLetter"/>
+      <w:lvlText w:val="%5."/>
+      <w:lvlJc w:val="left"/>
+      <w:pPr>
+        <w:ind w:left="4680" w:hanging="360"/>
+      </w:pPr>
+    </w:lvl>
+    <w:lvl w:ilvl="5" w:tplc="0409001B" w:tentative="1">
+      <w:start w:val="1"/>
+      <w:numFmt w:val="lowerRoman"/>
+      <w:lvlText w:val="%6."/>
+      <w:lvlJc w:val="right"/>
+      <w:pPr>
+        <w:ind w:left="5400" w:hanging="180"/>
+      </w:pPr>
+    </w:lvl>
+    <w:lvl w:ilvl="6" w:tplc="0409000F" w:tentative="1">
+      <w:start w:val="1"/>
+      <w:numFmt w:val="decimal"/>
+      <w:lvlText w:val="%7."/>
+      <w:lvlJc w:val="left"/>
+      <w:pPr>
+        <w:ind w:left="6120" w:hanging="360"/>
+      </w:pPr>
+    </w:lvl>
+    <w:lvl w:ilvl="7" w:tplc="04090019" w:tentative="1">
+      <w:start w:val="1"/>
+      <w:numFmt w:val="lowerLetter"/>
+      <w:lvlText w:val="%8."/>
+      <w:lvlJc w:val="left"/>
+      <w:pPr>
+        <w:ind w:left="6840" w:hanging="360"/>
+      </w:pPr>
+    </w:lvl>
+    <w:lvl w:ilvl="8" w:tplc="0409001B" w:tentative="1">
+      <w:start w:val="1"/>
+      <w:numFmt w:val="lowerRoman"/>
+      <w:lvlText w:val="%9."/>
+      <w:lvlJc w:val="right"/>
+      <w:pPr>
+        <w:ind w:left="7560" w:hanging="180"/>
+      </w:pPr>
+    </w:lvl>
+  </w:abstractNum>
   <w:num w:numId="1">
-    <w:abstractNumId w:val="2"/>
+    <w:abstractNumId w:val="5"/>
   </w:num>
   <w:num w:numId="2">
+    <w:abstractNumId w:val="3"/>
+  </w:num>
+  <w:num w:numId="3">
     <w:abstractNumId w:val="1"/>
   </w:num>
-  <w:num w:numId="3">
+  <w:num w:numId="4">
+    <w:abstractNumId w:val="7"/>
+  </w:num>
+  <w:num w:numId="5">
+    <w:abstractNumId w:val="9"/>
+  </w:num>
+  <w:num w:numId="6">
+    <w:abstractNumId w:val="8"/>
+  </w:num>
+  <w:num w:numId="7">
     <w:abstractNumId w:val="0"/>
   </w:num>
-  <w:num w:numId="4">
-    <w:abstractNumId w:val="3"/>
+  <w:num w:numId="8">
+    <w:abstractNumId w:val="12"/>
+  </w:num>
+  <w:num w:numId="9">
+    <w:abstractNumId w:val="6"/>
+  </w:num>
+  <w:num w:numId="10">
+    <w:abstractNumId w:val="11"/>
+  </w:num>
+  <w:num w:numId="11">
+    <w:abstractNumId w:val="10"/>
+  </w:num>
+  <w:num w:numId="12">
+    <w:abstractNumId w:val="4"/>
+  </w:num>
+  <w:num w:numId="13">
+    <w:abstractNumId w:val="2"/>
   </w:num>
 </w:numbering>
 </file>
@@ -1192,6 +5376,10 @@
   <w:style w:type="paragraph" w:default="1" w:styleId="Normal">
     <w:name w:val="Normal"/>
     <w:qFormat/>
+    <w:rsid w:val="00B847D7"/>
+    <w:rPr>
+      <w:rFonts w:asciiTheme="majorHAnsi" w:hAnsiTheme="majorHAnsi"/>
+    </w:rPr>
   </w:style>
   <w:style w:type="paragraph" w:styleId="Heading1">
     <w:name w:val="heading 1"/>
@@ -1200,7 +5388,7 @@
     <w:link w:val="Heading1Char"/>
     <w:uiPriority w:val="9"/>
     <w:qFormat/>
-    <w:rsid w:val="000F1624"/>
+    <w:rsid w:val="00AE25C5"/>
     <w:pPr>
       <w:keepNext/>
       <w:keepLines/>
@@ -1208,9 +5396,9 @@
       <w:outlineLvl w:val="0"/>
     </w:pPr>
     <w:rPr>
-      <w:rFonts w:asciiTheme="majorHAnsi" w:eastAsiaTheme="majorEastAsia" w:hAnsiTheme="majorHAnsi" w:cstheme="majorBidi"/>
+      <w:rFonts w:eastAsiaTheme="majorEastAsia" w:cstheme="majorBidi"/>
       <w:color w:val="2E74B5" w:themeColor="accent1" w:themeShade="BF"/>
-      <w:sz w:val="32"/>
+      <w:sz w:val="44"/>
       <w:szCs w:val="32"/>
     </w:rPr>
   </w:style>
@@ -1222,17 +5410,17 @@
     <w:uiPriority w:val="9"/>
     <w:unhideWhenUsed/>
     <w:qFormat/>
-    <w:rsid w:val="000F1624"/>
+    <w:rsid w:val="00AE25C5"/>
     <w:pPr>
       <w:keepNext/>
       <w:keepLines/>
-      <w:spacing w:before="40"/>
+      <w:spacing w:before="120"/>
       <w:outlineLvl w:val="1"/>
     </w:pPr>
     <w:rPr>
-      <w:rFonts w:asciiTheme="majorHAnsi" w:eastAsiaTheme="majorEastAsia" w:hAnsiTheme="majorHAnsi" w:cstheme="majorBidi"/>
+      <w:rFonts w:eastAsiaTheme="majorEastAsia" w:cstheme="majorBidi"/>
       <w:color w:val="2E74B5" w:themeColor="accent1" w:themeShade="BF"/>
-      <w:sz w:val="26"/>
+      <w:sz w:val="40"/>
       <w:szCs w:val="26"/>
     </w:rPr>
   </w:style>
@@ -1244,16 +5432,61 @@
     <w:uiPriority w:val="9"/>
     <w:unhideWhenUsed/>
     <w:qFormat/>
-    <w:rsid w:val="00F344BB"/>
+    <w:rsid w:val="00097A03"/>
+    <w:pPr>
+      <w:keepNext/>
+      <w:keepLines/>
+      <w:spacing w:before="120"/>
+      <w:outlineLvl w:val="2"/>
+    </w:pPr>
+    <w:rPr>
+      <w:rFonts w:eastAsiaTheme="majorEastAsia" w:cstheme="majorBidi"/>
+      <w:color w:val="1F4D78" w:themeColor="accent1" w:themeShade="7F"/>
+      <w:sz w:val="36"/>
+    </w:rPr>
+  </w:style>
+  <w:style w:type="paragraph" w:styleId="Heading4">
+    <w:name w:val="heading 4"/>
+    <w:basedOn w:val="Normal"/>
+    <w:next w:val="Normal"/>
+    <w:link w:val="Heading4Char"/>
+    <w:uiPriority w:val="9"/>
+    <w:unhideWhenUsed/>
+    <w:qFormat/>
+    <w:rsid w:val="00097A03"/>
+    <w:pPr>
+      <w:keepNext/>
+      <w:keepLines/>
+      <w:spacing w:before="120"/>
+      <w:outlineLvl w:val="3"/>
+    </w:pPr>
+    <w:rPr>
+      <w:rFonts w:eastAsiaTheme="majorEastAsia" w:cstheme="majorBidi"/>
+      <w:i/>
+      <w:iCs/>
+      <w:color w:val="2E74B5" w:themeColor="accent1" w:themeShade="BF"/>
+      <w:sz w:val="32"/>
+    </w:rPr>
+  </w:style>
+  <w:style w:type="paragraph" w:styleId="Heading5">
+    <w:name w:val="heading 5"/>
+    <w:basedOn w:val="Normal"/>
+    <w:next w:val="Normal"/>
+    <w:link w:val="Heading5Char"/>
+    <w:uiPriority w:val="9"/>
+    <w:unhideWhenUsed/>
+    <w:qFormat/>
+    <w:rsid w:val="00097A03"/>
     <w:pPr>
       <w:keepNext/>
       <w:keepLines/>
       <w:spacing w:before="40"/>
-      <w:outlineLvl w:val="2"/>
+      <w:outlineLvl w:val="4"/>
     </w:pPr>
     <w:rPr>
-      <w:rFonts w:asciiTheme="majorHAnsi" w:eastAsiaTheme="majorEastAsia" w:hAnsiTheme="majorHAnsi" w:cstheme="majorBidi"/>
-      <w:color w:val="1F4D78" w:themeColor="accent1" w:themeShade="7F"/>
+      <w:rFonts w:eastAsiaTheme="majorEastAsia" w:cstheme="majorBidi"/>
+      <w:color w:val="2E74B5" w:themeColor="accent1" w:themeShade="BF"/>
+      <w:sz w:val="28"/>
     </w:rPr>
   </w:style>
   <w:style w:type="character" w:default="1" w:styleId="DefaultParagraphFont">
@@ -1295,7 +5528,7 @@
       <w:contextualSpacing/>
     </w:pPr>
     <w:rPr>
-      <w:rFonts w:asciiTheme="majorHAnsi" w:eastAsiaTheme="majorEastAsia" w:hAnsiTheme="majorHAnsi" w:cstheme="majorBidi"/>
+      <w:rFonts w:eastAsiaTheme="majorEastAsia" w:cstheme="majorBidi"/>
       <w:spacing w:val="-10"/>
       <w:kern w:val="28"/>
       <w:sz w:val="56"/>
@@ -1321,11 +5554,11 @@
     <w:basedOn w:val="DefaultParagraphFont"/>
     <w:link w:val="Heading1"/>
     <w:uiPriority w:val="9"/>
-    <w:rsid w:val="000F1624"/>
+    <w:rsid w:val="00AE25C5"/>
     <w:rPr>
       <w:rFonts w:asciiTheme="majorHAnsi" w:eastAsiaTheme="majorEastAsia" w:hAnsiTheme="majorHAnsi" w:cstheme="majorBidi"/>
       <w:color w:val="2E74B5" w:themeColor="accent1" w:themeShade="BF"/>
-      <w:sz w:val="32"/>
+      <w:sz w:val="44"/>
       <w:szCs w:val="32"/>
     </w:rPr>
   </w:style>
@@ -1334,11 +5567,11 @@
     <w:basedOn w:val="DefaultParagraphFont"/>
     <w:link w:val="Heading2"/>
     <w:uiPriority w:val="9"/>
-    <w:rsid w:val="000F1624"/>
+    <w:rsid w:val="00AE25C5"/>
     <w:rPr>
       <w:rFonts w:asciiTheme="majorHAnsi" w:eastAsiaTheme="majorEastAsia" w:hAnsiTheme="majorHAnsi" w:cstheme="majorBidi"/>
       <w:color w:val="2E74B5" w:themeColor="accent1" w:themeShade="BF"/>
-      <w:sz w:val="26"/>
+      <w:sz w:val="40"/>
       <w:szCs w:val="26"/>
     </w:rPr>
   </w:style>
@@ -1358,10 +5591,87 @@
     <w:basedOn w:val="DefaultParagraphFont"/>
     <w:link w:val="Heading3"/>
     <w:uiPriority w:val="9"/>
-    <w:rsid w:val="00F344BB"/>
+    <w:rsid w:val="00097A03"/>
     <w:rPr>
       <w:rFonts w:asciiTheme="majorHAnsi" w:eastAsiaTheme="majorEastAsia" w:hAnsiTheme="majorHAnsi" w:cstheme="majorBidi"/>
       <w:color w:val="1F4D78" w:themeColor="accent1" w:themeShade="7F"/>
+      <w:sz w:val="36"/>
+    </w:rPr>
+  </w:style>
+  <w:style w:type="character" w:styleId="Hyperlink">
+    <w:name w:val="Hyperlink"/>
+    <w:basedOn w:val="DefaultParagraphFont"/>
+    <w:uiPriority w:val="99"/>
+    <w:unhideWhenUsed/>
+    <w:rsid w:val="00FB22A7"/>
+    <w:rPr>
+      <w:color w:val="0563C1" w:themeColor="hyperlink"/>
+      <w:u w:val="single"/>
+    </w:rPr>
+  </w:style>
+  <w:style w:type="paragraph" w:customStyle="1" w:styleId="Code">
+    <w:name w:val="Code"/>
+    <w:basedOn w:val="Normal"/>
+    <w:next w:val="Normal"/>
+    <w:qFormat/>
+    <w:rsid w:val="00097A03"/>
+    <w:pPr>
+      <w:shd w:val="clear" w:color="auto" w:fill="F2F2F2" w:themeFill="background1" w:themeFillShade="F2"/>
+      <w:spacing w:before="40" w:after="40"/>
+      <w:contextualSpacing/>
+    </w:pPr>
+    <w:rPr>
+      <w:rFonts w:ascii="Courier New" w:hAnsi="Courier New"/>
+      <w:sz w:val="22"/>
+    </w:rPr>
+  </w:style>
+  <w:style w:type="character" w:customStyle="1" w:styleId="Heading4Char">
+    <w:name w:val="Heading 4 Char"/>
+    <w:basedOn w:val="DefaultParagraphFont"/>
+    <w:link w:val="Heading4"/>
+    <w:uiPriority w:val="9"/>
+    <w:rsid w:val="00097A03"/>
+    <w:rPr>
+      <w:rFonts w:asciiTheme="majorHAnsi" w:eastAsiaTheme="majorEastAsia" w:hAnsiTheme="majorHAnsi" w:cstheme="majorBidi"/>
+      <w:i/>
+      <w:iCs/>
+      <w:color w:val="2E74B5" w:themeColor="accent1" w:themeShade="BF"/>
+      <w:sz w:val="32"/>
+    </w:rPr>
+  </w:style>
+  <w:style w:type="character" w:customStyle="1" w:styleId="CodeInline">
+    <w:name w:val="Code Inline"/>
+    <w:basedOn w:val="DefaultParagraphFont"/>
+    <w:uiPriority w:val="1"/>
+    <w:qFormat/>
+    <w:rsid w:val="00B847D7"/>
+    <w:rPr>
+      <w:rFonts w:ascii="Courier New" w:hAnsi="Courier New"/>
+      <w:sz w:val="22"/>
+    </w:rPr>
+  </w:style>
+  <w:style w:type="character" w:customStyle="1" w:styleId="Heading5Char">
+    <w:name w:val="Heading 5 Char"/>
+    <w:basedOn w:val="DefaultParagraphFont"/>
+    <w:link w:val="Heading5"/>
+    <w:uiPriority w:val="9"/>
+    <w:rsid w:val="00097A03"/>
+    <w:rPr>
+      <w:rFonts w:asciiTheme="majorHAnsi" w:eastAsiaTheme="majorEastAsia" w:hAnsiTheme="majorHAnsi" w:cstheme="majorBidi"/>
+      <w:color w:val="2E74B5" w:themeColor="accent1" w:themeShade="BF"/>
+      <w:sz w:val="28"/>
+    </w:rPr>
+  </w:style>
+  <w:style w:type="character" w:styleId="FollowedHyperlink">
+    <w:name w:val="FollowedHyperlink"/>
+    <w:basedOn w:val="DefaultParagraphFont"/>
+    <w:uiPriority w:val="99"/>
+    <w:semiHidden/>
+    <w:unhideWhenUsed/>
+    <w:rsid w:val="00AA06E6"/>
+    <w:rPr>
+      <w:color w:val="954F72" w:themeColor="followedHyperlink"/>
+      <w:u w:val="single"/>
     </w:rPr>
   </w:style>
 </w:styles>
@@ -1626,4 +5936,16 @@
     </a:ext>
   </a:extLst>
 </a:theme>
+</file>
+
+<file path=customXml/item1.xml><?xml version="1.0" encoding="utf-8"?>
+<b:Sources xmlns:b="http://schemas.openxmlformats.org/officeDocument/2006/bibliography" xmlns="http://schemas.openxmlformats.org/officeDocument/2006/bibliography" SelectedStyle="/APASixthEditionOfficeOnline.xsl" StyleName="APA"/>
+</file>
+
+<file path=customXml/itemProps1.xml><?xml version="1.0" encoding="utf-8"?>
+<ds:datastoreItem xmlns:ds="http://schemas.openxmlformats.org/officeDocument/2006/customXml" ds:itemID="{36D98126-BEE3-2A4D-8FBC-27D0460BAF41}">
+  <ds:schemaRefs>
+    <ds:schemaRef ds:uri="http://schemas.openxmlformats.org/officeDocument/2006/bibliography"/>
+  </ds:schemaRefs>
+</ds:datastoreItem>
 </file>
</xml_diff>